<commit_message>
updated receive user story and receive related parts
</commit_message>
<xml_diff>
--- a/HW6.docx
+++ b/HW6.docx
@@ -2450,6 +2450,68 @@
     </w:p>
     <w:p>
       <w:pPr>
+        <w:pStyle w:val="ListParagraph"/>
+        <w:numPr>
+          <w:ilvl w:val="0"/>
+          <w:numId w:val="3"/>
+        </w:numPr>
+        <w:rPr>
+          <w:rFonts w:ascii="Times New Roman" w:hAnsi="Times New Roman" w:cs="Times New Roman"/>
+          <w:color w:val="000000"/>
+          <w:sz w:val="24"/>
+          <w:szCs w:val="24"/>
+          <w:shd w:val="clear" w:color="auto" w:fill="FFFFFF"/>
+        </w:rPr>
+      </w:pPr>
+      <w:r>
+        <w:rPr>
+          <w:rFonts w:ascii="Times New Roman" w:hAnsi="Times New Roman" w:cs="Times New Roman"/>
+          <w:color w:val="000000"/>
+          <w:sz w:val="24"/>
+          <w:szCs w:val="24"/>
+          <w:shd w:val="clear" w:color="auto" w:fill="FFFFFF"/>
+        </w:rPr>
+        <w:t>The spike (installing Eclipse with Android plugins) for the receive user story was useful since it allowed us more time to understand how to program for the Android platform</w:t>
+      </w:r>
+    </w:p>
+    <w:p>
+      <w:pPr>
+        <w:pStyle w:val="ListParagraph"/>
+        <w:numPr>
+          <w:ilvl w:val="0"/>
+          <w:numId w:val="3"/>
+        </w:numPr>
+        <w:rPr>
+          <w:rFonts w:ascii="Times New Roman" w:hAnsi="Times New Roman" w:cs="Times New Roman"/>
+          <w:color w:val="000000"/>
+          <w:sz w:val="24"/>
+          <w:szCs w:val="24"/>
+          <w:shd w:val="clear" w:color="auto" w:fill="FFFFFF"/>
+        </w:rPr>
+      </w:pPr>
+      <w:r>
+        <w:rPr>
+          <w:rFonts w:ascii="Times New Roman" w:hAnsi="Times New Roman" w:cs="Times New Roman"/>
+          <w:color w:val="000000"/>
+          <w:sz w:val="24"/>
+          <w:szCs w:val="24"/>
+          <w:shd w:val="clear" w:color="auto" w:fill="FFFFFF"/>
+        </w:rPr>
+        <w:t>The UML sequence diagram was not so useful because understanding how a basic SMS text message would be sent isn’t really worthy of a diagram</w:t>
+      </w:r>
+      <w:r>
+        <w:rPr>
+          <w:rFonts w:ascii="Times New Roman" w:hAnsi="Times New Roman" w:cs="Times New Roman"/>
+          <w:color w:val="000000"/>
+          <w:sz w:val="24"/>
+          <w:szCs w:val="24"/>
+          <w:shd w:val="clear" w:color="auto" w:fill="FFFFFF"/>
+        </w:rPr>
+        <w:t xml:space="preserve"> (IE it’s easy to understand)</w:t>
+      </w:r>
+    </w:p>
+    <w:p>
+      <w:pPr>
         <w:rPr>
           <w:rFonts w:ascii="Times New Roman" w:hAnsi="Times New Roman" w:cs="Times New Roman"/>
           <w:color w:val="000000"/>
@@ -2718,7 +2780,15 @@
           <w:sz w:val="24"/>
           <w:szCs w:val="24"/>
         </w:rPr>
-        <w:t>spoke with our team via email</w:t>
+        <w:t xml:space="preserve">spoke with our team </w:t>
+      </w:r>
+      <w:r>
+        <w:rPr>
+          <w:rFonts w:ascii="Times New Roman" w:hAnsi="Times New Roman" w:cs="Times New Roman"/>
+          <w:sz w:val="24"/>
+          <w:szCs w:val="24"/>
+        </w:rPr>
+        <w:t>in class rather than via email</w:t>
       </w:r>
       <w:r>
         <w:rPr>
@@ -2742,7 +2812,7 @@
           <w:sz w:val="24"/>
           <w:szCs w:val="24"/>
         </w:rPr>
-        <w:t>SOME STUFF GOES HERE</w:t>
+        <w:t>the priorities of the project: we felt as though we should get the basic SMS (send, receive, inbox, delete) working before we began implementing the encryption and ping of success parts of the project.</w:t>
       </w:r>
     </w:p>
     <w:p>
@@ -2926,7 +2996,7 @@
           <w:sz w:val="24"/>
           <w:szCs w:val="24"/>
         </w:rPr>
-        <w:t>WHO WANTS THIS?</w:t>
+        <w:t>Zack and James</w:t>
       </w:r>
     </w:p>
     <w:p>
@@ -3398,6 +3468,14 @@
         </w:rPr>
         <w:t xml:space="preserve">Diagrams and Refactoring: </w:t>
       </w:r>
+      <w:r>
+        <w:rPr>
+          <w:rFonts w:ascii="Times New Roman" w:hAnsi="Times New Roman" w:cs="Times New Roman"/>
+          <w:sz w:val="28"/>
+          <w:szCs w:val="28"/>
+        </w:rPr>
+        <w:t>(whole team)</w:t>
+      </w:r>
     </w:p>
     <w:p>
       <w:pPr>
@@ -3419,6 +3497,14 @@
           <w:szCs w:val="28"/>
         </w:rPr>
         <w:t xml:space="preserve">Integration Testing: </w:t>
+      </w:r>
+      <w:r>
+        <w:rPr>
+          <w:rFonts w:ascii="Times New Roman" w:hAnsi="Times New Roman" w:cs="Times New Roman"/>
+          <w:sz w:val="28"/>
+          <w:szCs w:val="28"/>
+        </w:rPr>
+        <w:t>(whole team)</w:t>
       </w:r>
       <w:bookmarkStart w:id="1" w:name="_GoBack"/>
       <w:bookmarkEnd w:id="1"/>
@@ -3623,7 +3709,7 @@
           <w:rPr>
             <w:noProof/>
           </w:rPr>
-          <w:t>6</w:t>
+          <w:t>11</w:t>
         </w:r>
         <w:r>
           <w:rPr>
@@ -3950,11 +4036,127 @@
       </w:rPr>
     </w:lvl>
   </w:abstractNum>
+  <w:abstractNum w:abstractNumId="2">
+    <w:nsid w:val="45C271B2"/>
+    <w:multiLevelType w:val="hybridMultilevel"/>
+    <w:tmpl w:val="38DA6552"/>
+    <w:lvl w:ilvl="0" w:tplc="04090001">
+      <w:start w:val="1"/>
+      <w:numFmt w:val="bullet"/>
+      <w:lvlText w:val=""/>
+      <w:lvlJc w:val="left"/>
+      <w:pPr>
+        <w:ind w:left="720" w:hanging="360"/>
+      </w:pPr>
+      <w:rPr>
+        <w:rFonts w:ascii="Symbol" w:hAnsi="Symbol" w:hint="default"/>
+      </w:rPr>
+    </w:lvl>
+    <w:lvl w:ilvl="1" w:tplc="04090003" w:tentative="1">
+      <w:start w:val="1"/>
+      <w:numFmt w:val="bullet"/>
+      <w:lvlText w:val="o"/>
+      <w:lvlJc w:val="left"/>
+      <w:pPr>
+        <w:ind w:left="1440" w:hanging="360"/>
+      </w:pPr>
+      <w:rPr>
+        <w:rFonts w:ascii="Courier New" w:hAnsi="Courier New" w:cs="Courier New" w:hint="default"/>
+      </w:rPr>
+    </w:lvl>
+    <w:lvl w:ilvl="2" w:tplc="04090005" w:tentative="1">
+      <w:start w:val="1"/>
+      <w:numFmt w:val="bullet"/>
+      <w:lvlText w:val=""/>
+      <w:lvlJc w:val="left"/>
+      <w:pPr>
+        <w:ind w:left="2160" w:hanging="360"/>
+      </w:pPr>
+      <w:rPr>
+        <w:rFonts w:ascii="Wingdings" w:hAnsi="Wingdings" w:hint="default"/>
+      </w:rPr>
+    </w:lvl>
+    <w:lvl w:ilvl="3" w:tplc="04090001" w:tentative="1">
+      <w:start w:val="1"/>
+      <w:numFmt w:val="bullet"/>
+      <w:lvlText w:val=""/>
+      <w:lvlJc w:val="left"/>
+      <w:pPr>
+        <w:ind w:left="2880" w:hanging="360"/>
+      </w:pPr>
+      <w:rPr>
+        <w:rFonts w:ascii="Symbol" w:hAnsi="Symbol" w:hint="default"/>
+      </w:rPr>
+    </w:lvl>
+    <w:lvl w:ilvl="4" w:tplc="04090003" w:tentative="1">
+      <w:start w:val="1"/>
+      <w:numFmt w:val="bullet"/>
+      <w:lvlText w:val="o"/>
+      <w:lvlJc w:val="left"/>
+      <w:pPr>
+        <w:ind w:left="3600" w:hanging="360"/>
+      </w:pPr>
+      <w:rPr>
+        <w:rFonts w:ascii="Courier New" w:hAnsi="Courier New" w:cs="Courier New" w:hint="default"/>
+      </w:rPr>
+    </w:lvl>
+    <w:lvl w:ilvl="5" w:tplc="04090005" w:tentative="1">
+      <w:start w:val="1"/>
+      <w:numFmt w:val="bullet"/>
+      <w:lvlText w:val=""/>
+      <w:lvlJc w:val="left"/>
+      <w:pPr>
+        <w:ind w:left="4320" w:hanging="360"/>
+      </w:pPr>
+      <w:rPr>
+        <w:rFonts w:ascii="Wingdings" w:hAnsi="Wingdings" w:hint="default"/>
+      </w:rPr>
+    </w:lvl>
+    <w:lvl w:ilvl="6" w:tplc="04090001" w:tentative="1">
+      <w:start w:val="1"/>
+      <w:numFmt w:val="bullet"/>
+      <w:lvlText w:val=""/>
+      <w:lvlJc w:val="left"/>
+      <w:pPr>
+        <w:ind w:left="5040" w:hanging="360"/>
+      </w:pPr>
+      <w:rPr>
+        <w:rFonts w:ascii="Symbol" w:hAnsi="Symbol" w:hint="default"/>
+      </w:rPr>
+    </w:lvl>
+    <w:lvl w:ilvl="7" w:tplc="04090003" w:tentative="1">
+      <w:start w:val="1"/>
+      <w:numFmt w:val="bullet"/>
+      <w:lvlText w:val="o"/>
+      <w:lvlJc w:val="left"/>
+      <w:pPr>
+        <w:ind w:left="5760" w:hanging="360"/>
+      </w:pPr>
+      <w:rPr>
+        <w:rFonts w:ascii="Courier New" w:hAnsi="Courier New" w:cs="Courier New" w:hint="default"/>
+      </w:rPr>
+    </w:lvl>
+    <w:lvl w:ilvl="8" w:tplc="04090005" w:tentative="1">
+      <w:start w:val="1"/>
+      <w:numFmt w:val="bullet"/>
+      <w:lvlText w:val=""/>
+      <w:lvlJc w:val="left"/>
+      <w:pPr>
+        <w:ind w:left="6480" w:hanging="360"/>
+      </w:pPr>
+      <w:rPr>
+        <w:rFonts w:ascii="Wingdings" w:hAnsi="Wingdings" w:hint="default"/>
+      </w:rPr>
+    </w:lvl>
+  </w:abstractNum>
   <w:num w:numId="1">
     <w:abstractNumId w:val="1"/>
   </w:num>
   <w:num w:numId="2">
     <w:abstractNumId w:val="0"/>
+  </w:num>
+  <w:num w:numId="3">
+    <w:abstractNumId w:val="2"/>
   </w:num>
 </w:numbering>
 </file>
@@ -4171,6 +4373,7 @@
   <w:style w:type="character" w:default="1" w:styleId="DefaultParagraphFont">
     <w:name w:val="Default Paragraph Font"/>
     <w:uiPriority w:val="1"/>
+    <w:semiHidden/>
     <w:unhideWhenUsed/>
   </w:style>
   <w:style w:type="table" w:default="1" w:styleId="TableNormal">
@@ -4646,6 +4849,7 @@
   <w:style w:type="character" w:default="1" w:styleId="DefaultParagraphFont">
     <w:name w:val="Default Paragraph Font"/>
     <w:uiPriority w:val="1"/>
+    <w:semiHidden/>
     <w:unhideWhenUsed/>
   </w:style>
   <w:style w:type="table" w:default="1" w:styleId="TableNormal">
@@ -5199,7 +5403,7 @@
 </file>
 
 <file path=customXml/itemProps1.xml><?xml version="1.0" encoding="utf-8"?>
-<ds:datastoreItem xmlns:ds="http://schemas.openxmlformats.org/officeDocument/2006/customXml" ds:itemID="{AC932BBA-4764-4743-BFF9-13326F0F10F7}">
+<ds:datastoreItem xmlns:ds="http://schemas.openxmlformats.org/officeDocument/2006/customXml" ds:itemID="{894DB204-D8EC-4D95-94E4-CC764D7E9572}">
   <ds:schemaRefs>
     <ds:schemaRef ds:uri="http://schemas.openxmlformats.org/officeDocument/2006/bibliography"/>
   </ds:schemaRefs>

</xml_diff>

<commit_message>
added more to receive story
</commit_message>
<xml_diff>
--- a/HW6.docx
+++ b/HW6.docx
@@ -176,7 +176,25 @@
           <w:sz w:val="28"/>
           <w:szCs w:val="28"/>
         </w:rPr>
-        <w:t xml:space="preserve">, Albert Le, Kevin Ngo, Jubal Norman, James Tooze and Jacques </w:t>
+        <w:t xml:space="preserve">, Albert Le, Kevin Ngo, Jubal Norman, James </w:t>
+      </w:r>
+      <w:proofErr w:type="spellStart"/>
+      <w:r>
+        <w:rPr>
+          <w:rFonts w:ascii="Times New Roman" w:hAnsi="Times New Roman" w:cs="Times New Roman"/>
+          <w:sz w:val="28"/>
+          <w:szCs w:val="28"/>
+        </w:rPr>
+        <w:t>Tooze</w:t>
+      </w:r>
+      <w:proofErr w:type="spellEnd"/>
+      <w:r>
+        <w:rPr>
+          <w:rFonts w:ascii="Times New Roman" w:hAnsi="Times New Roman" w:cs="Times New Roman"/>
+          <w:sz w:val="28"/>
+          <w:szCs w:val="28"/>
+        </w:rPr>
+        <w:t xml:space="preserve"> and Jacques </w:t>
       </w:r>
       <w:proofErr w:type="spellStart"/>
       <w:r>
@@ -1341,7 +1359,39 @@
           <w:sz w:val="24"/>
           <w:szCs w:val="24"/>
         </w:rPr>
-        <w:t>minimal testing</w:t>
+        <w:t>minimal</w:t>
+      </w:r>
+      <w:r>
+        <w:rPr>
+          <w:rFonts w:ascii="Times New Roman" w:hAnsi="Times New Roman" w:cs="Times New Roman"/>
+          <w:sz w:val="24"/>
+          <w:szCs w:val="24"/>
+        </w:rPr>
+        <w:t xml:space="preserve"> hands-on</w:t>
+      </w:r>
+      <w:r>
+        <w:rPr>
+          <w:rFonts w:ascii="Times New Roman" w:hAnsi="Times New Roman" w:cs="Times New Roman"/>
+          <w:sz w:val="24"/>
+          <w:szCs w:val="24"/>
+        </w:rPr>
+        <w:t xml:space="preserve"> </w:t>
+      </w:r>
+      <w:r>
+        <w:rPr>
+          <w:rFonts w:ascii="Times New Roman" w:hAnsi="Times New Roman" w:cs="Times New Roman"/>
+          <w:sz w:val="24"/>
+          <w:szCs w:val="24"/>
+        </w:rPr>
+        <w:t xml:space="preserve">(not automated) </w:t>
+      </w:r>
+      <w:r>
+        <w:rPr>
+          <w:rFonts w:ascii="Times New Roman" w:hAnsi="Times New Roman" w:cs="Times New Roman"/>
+          <w:sz w:val="24"/>
+          <w:szCs w:val="24"/>
+        </w:rPr>
+        <w:t>testing</w:t>
       </w:r>
     </w:p>
     <w:p>
@@ -1387,6 +1437,116 @@
           <w:szCs w:val="24"/>
         </w:rPr>
       </w:pPr>
+      <w:r>
+        <w:rPr>
+          <w:rFonts w:ascii="Times New Roman" w:hAnsi="Times New Roman" w:cs="Times New Roman"/>
+          <w:sz w:val="24"/>
+          <w:szCs w:val="24"/>
+        </w:rPr>
+        <w:t xml:space="preserve">For the user story of receiving text message we (James </w:t>
+      </w:r>
+      <w:proofErr w:type="spellStart"/>
+      <w:r>
+        <w:rPr>
+          <w:rFonts w:ascii="Times New Roman" w:hAnsi="Times New Roman" w:cs="Times New Roman"/>
+          <w:sz w:val="24"/>
+          <w:szCs w:val="24"/>
+        </w:rPr>
+        <w:t>Tooze</w:t>
+      </w:r>
+      <w:proofErr w:type="spellEnd"/>
+      <w:r>
+        <w:rPr>
+          <w:rFonts w:ascii="Times New Roman" w:hAnsi="Times New Roman" w:cs="Times New Roman"/>
+          <w:sz w:val="24"/>
+          <w:szCs w:val="24"/>
+        </w:rPr>
+        <w:t xml:space="preserve"> and Zack Anderson) were able to find a viable open source application that already did this; namely, the </w:t>
+      </w:r>
+      <w:r>
+        <w:rPr>
+          <w:rFonts w:ascii="Times New Roman" w:hAnsi="Times New Roman" w:cs="Times New Roman"/>
+          <w:sz w:val="24"/>
+          <w:szCs w:val="24"/>
+        </w:rPr>
+        <w:t>text messaging packages of the A</w:t>
+      </w:r>
+      <w:r>
+        <w:rPr>
+          <w:rFonts w:ascii="Times New Roman" w:hAnsi="Times New Roman" w:cs="Times New Roman"/>
+          <w:sz w:val="24"/>
+          <w:szCs w:val="24"/>
+        </w:rPr>
+        <w:t xml:space="preserve">ndroid operating system. We were able to pull the relevant pieces required to receive and read text message from this and have implemented our user story using this code. </w:t>
+      </w:r>
+    </w:p>
+    <w:p>
+      <w:pPr>
+        <w:rPr>
+          <w:rFonts w:ascii="Times New Roman" w:hAnsi="Times New Roman" w:cs="Times New Roman"/>
+          <w:sz w:val="24"/>
+          <w:szCs w:val="24"/>
+        </w:rPr>
+      </w:pPr>
+      <w:r>
+        <w:rPr>
+          <w:rFonts w:ascii="Times New Roman" w:hAnsi="Times New Roman" w:cs="Times New Roman"/>
+          <w:sz w:val="24"/>
+          <w:szCs w:val="24"/>
+        </w:rPr>
+        <w:t>This task took us only a few hours spread over two days to implement. We had first considered approaching this problem from scratch but our research showed us that it would prove much easier and quicker to use the existing system. From there we only had to find the relevant sections we needed.</w:t>
+      </w:r>
+    </w:p>
+    <w:p>
+      <w:pPr>
+        <w:rPr>
+          <w:rFonts w:ascii="Times New Roman" w:hAnsi="Times New Roman" w:cs="Times New Roman"/>
+          <w:sz w:val="24"/>
+          <w:szCs w:val="24"/>
+        </w:rPr>
+      </w:pPr>
+      <w:r>
+        <w:rPr>
+          <w:rFonts w:ascii="Times New Roman" w:hAnsi="Times New Roman" w:cs="Times New Roman"/>
+          <w:sz w:val="24"/>
+          <w:szCs w:val="24"/>
+        </w:rPr>
+        <w:t>The current status of this user story is complete</w:t>
+      </w:r>
+      <w:r>
+        <w:rPr>
+          <w:rFonts w:ascii="Times New Roman" w:hAnsi="Times New Roman" w:cs="Times New Roman"/>
+          <w:sz w:val="24"/>
+          <w:szCs w:val="24"/>
+        </w:rPr>
+        <w:t>,</w:t>
+      </w:r>
+      <w:r>
+        <w:rPr>
+          <w:rFonts w:ascii="Times New Roman" w:hAnsi="Times New Roman" w:cs="Times New Roman"/>
+          <w:sz w:val="24"/>
+          <w:szCs w:val="24"/>
+        </w:rPr>
+        <w:t xml:space="preserve"> barring any errors when attempting to interact with the other user stories</w:t>
+      </w:r>
+      <w:r>
+        <w:rPr>
+          <w:rFonts w:ascii="Times New Roman" w:hAnsi="Times New Roman" w:cs="Times New Roman"/>
+          <w:sz w:val="24"/>
+          <w:szCs w:val="24"/>
+        </w:rPr>
+        <w:t>,</w:t>
+      </w:r>
+      <w:r>
+        <w:rPr>
+          <w:rFonts w:ascii="Times New Roman" w:hAnsi="Times New Roman" w:cs="Times New Roman"/>
+          <w:sz w:val="24"/>
+          <w:szCs w:val="24"/>
+        </w:rPr>
+        <w:t xml:space="preserve"> all that’s left to do would be a comprehensive test to locate and remove any possible bugs.</w:t>
+      </w:r>
+      <w:bookmarkStart w:id="0" w:name="_GoBack"/>
+      <w:bookmarkEnd w:id="0"/>
       <w:r>
         <w:rPr>
           <w:rFonts w:ascii="Times New Roman" w:hAnsi="Times New Roman" w:cs="Times New Roman"/>
@@ -2166,8 +2326,8 @@
         </w:rPr>
         <w:br/>
       </w:r>
-      <w:bookmarkStart w:id="0" w:name="User_Story_–_Decrypt_Message"/>
-      <w:bookmarkEnd w:id="0"/>
+      <w:bookmarkStart w:id="1" w:name="User_Story_–_Decrypt_Message"/>
+      <w:bookmarkEnd w:id="1"/>
       <w:r>
         <w:rPr>
           <w:rStyle w:val="Strong"/>
@@ -2713,17 +2873,23 @@
       <w:pPr>
         <w:rPr>
           <w:rFonts w:ascii="Times New Roman" w:hAnsi="Times New Roman" w:cs="Times New Roman"/>
-          <w:b/>
-          <w:sz w:val="28"/>
-          <w:szCs w:val="28"/>
-        </w:rPr>
-      </w:pPr>
-      <w:r>
-        <w:rPr>
-          <w:rFonts w:ascii="Times New Roman" w:hAnsi="Times New Roman" w:cs="Times New Roman"/>
-          <w:b/>
-          <w:sz w:val="28"/>
-          <w:szCs w:val="28"/>
+          <w:sz w:val="24"/>
+          <w:szCs w:val="24"/>
+        </w:rPr>
+      </w:pPr>
+      <w:r>
+        <w:rPr>
+          <w:rFonts w:ascii="Times New Roman" w:hAnsi="Times New Roman" w:cs="Times New Roman"/>
+          <w:sz w:val="24"/>
+          <w:szCs w:val="24"/>
+        </w:rPr>
+        <w:t>User story #1: We have not had need to conduct any unit tests yet as this section proved to be quite rudimentary. We did however have some difficulty locating the exact sections of code we needed within the larger scope of the operating system.</w:t>
+      </w:r>
+      <w:r>
+        <w:rPr>
+          <w:rFonts w:ascii="Times New Roman" w:hAnsi="Times New Roman" w:cs="Times New Roman"/>
+          <w:sz w:val="24"/>
+          <w:szCs w:val="24"/>
         </w:rPr>
         <w:br w:type="page"/>
       </w:r>
@@ -3506,8 +3672,6 @@
         </w:rPr>
         <w:t>(whole team)</w:t>
       </w:r>
-      <w:bookmarkStart w:id="1" w:name="_GoBack"/>
-      <w:bookmarkEnd w:id="1"/>
     </w:p>
     <w:p>
       <w:pPr>
@@ -3709,7 +3873,7 @@
           <w:rPr>
             <w:noProof/>
           </w:rPr>
-          <w:t>11</w:t>
+          <w:t>3</w:t>
         </w:r>
         <w:r>
           <w:rPr>
@@ -5403,7 +5567,7 @@
 </file>
 
 <file path=customXml/itemProps1.xml><?xml version="1.0" encoding="utf-8"?>
-<ds:datastoreItem xmlns:ds="http://schemas.openxmlformats.org/officeDocument/2006/customXml" ds:itemID="{894DB204-D8EC-4D95-94E4-CC764D7E9572}">
+<ds:datastoreItem xmlns:ds="http://schemas.openxmlformats.org/officeDocument/2006/customXml" ds:itemID="{D436D5D2-2AC1-4A24-B74E-0B8C88B55B24}">
   <ds:schemaRefs>
     <ds:schemaRef ds:uri="http://schemas.openxmlformats.org/officeDocument/2006/bibliography"/>
   </ds:schemaRefs>

</xml_diff>

<commit_message>
Added some stuff to the User story #2. I pretty much just described what eric had told me and said that we were going to use the SDK to send messages.
</commit_message>
<xml_diff>
--- a/HW6.docx
+++ b/HW6.docx
@@ -1,6 +1,6 @@
 
 <file path=word/document.xml><?xml version="1.0" encoding="utf-8"?>
-<w:document xmlns:wpc="http://schemas.microsoft.com/office/word/2010/wordprocessingCanvas" xmlns:mc="http://schemas.openxmlformats.org/markup-compatibility/2006" xmlns:o="urn:schemas-microsoft-com:office:office" xmlns:r="http://schemas.openxmlformats.org/officeDocument/2006/relationships" xmlns:m="http://schemas.openxmlformats.org/officeDocument/2006/math" xmlns:v="urn:schemas-microsoft-com:vml" xmlns:wp14="http://schemas.microsoft.com/office/word/2010/wordprocessingDrawing" xmlns:wp="http://schemas.openxmlformats.org/drawingml/2006/wordprocessingDrawing" xmlns:w10="urn:schemas-microsoft-com:office:word" xmlns:w="http://schemas.openxmlformats.org/wordprocessingml/2006/main" xmlns:w14="http://schemas.microsoft.com/office/word/2010/wordml" xmlns:wpg="http://schemas.microsoft.com/office/word/2010/wordprocessingGroup" xmlns:wpi="http://schemas.microsoft.com/office/word/2010/wordprocessingInk" xmlns:wne="http://schemas.microsoft.com/office/word/2006/wordml" xmlns:wps="http://schemas.microsoft.com/office/word/2010/wordprocessingShape" mc:Ignorable="w14 wp14">
+<w:document xmlns:ve="http://schemas.openxmlformats.org/markup-compatibility/2006" xmlns:o="urn:schemas-microsoft-com:office:office" xmlns:r="http://schemas.openxmlformats.org/officeDocument/2006/relationships" xmlns:m="http://schemas.openxmlformats.org/officeDocument/2006/math" xmlns:v="urn:schemas-microsoft-com:vml" xmlns:wp="http://schemas.openxmlformats.org/drawingml/2006/wordprocessingDrawing" xmlns:w10="urn:schemas-microsoft-com:office:word" xmlns:w="http://schemas.openxmlformats.org/wordprocessingml/2006/main" xmlns:wne="http://schemas.microsoft.com/office/word/2006/wordml">
   <w:body>
     <w:p>
       <w:pPr>
@@ -92,7 +92,6 @@
           <w:szCs w:val="28"/>
         </w:rPr>
       </w:pPr>
-      <w:proofErr w:type="gramStart"/>
       <w:r>
         <w:rPr>
           <w:rFonts w:ascii="Times New Roman" w:hAnsi="Times New Roman" w:cs="Times New Roman"/>
@@ -100,9 +99,8 @@
           <w:sz w:val="28"/>
           <w:szCs w:val="28"/>
         </w:rPr>
-        <w:t>by</w:t>
-      </w:r>
-      <w:proofErr w:type="gramEnd"/>
+        <w:t xml:space="preserve">by </w:t>
+      </w:r>
       <w:r>
         <w:rPr>
           <w:rFonts w:ascii="Times New Roman" w:hAnsi="Times New Roman" w:cs="Times New Roman"/>
@@ -110,7 +108,7 @@
           <w:sz w:val="28"/>
           <w:szCs w:val="28"/>
         </w:rPr>
-        <w:t xml:space="preserve"> </w:t>
+        <w:t xml:space="preserve">Team </w:t>
       </w:r>
       <w:r>
         <w:rPr>
@@ -119,19 +117,8 @@
           <w:sz w:val="28"/>
           <w:szCs w:val="28"/>
         </w:rPr>
-        <w:t xml:space="preserve">Team </w:t>
-      </w:r>
-      <w:proofErr w:type="spellStart"/>
-      <w:r>
-        <w:rPr>
-          <w:rFonts w:ascii="Times New Roman" w:hAnsi="Times New Roman" w:cs="Times New Roman"/>
-          <w:b/>
-          <w:sz w:val="28"/>
-          <w:szCs w:val="28"/>
-        </w:rPr>
         <w:t>Eupheme</w:t>
       </w:r>
-      <w:proofErr w:type="spellEnd"/>
       <w:r>
         <w:rPr>
           <w:rFonts w:ascii="Times New Roman" w:hAnsi="Times New Roman" w:cs="Times New Roman"/>
@@ -158,54 +145,8 @@
           <w:sz w:val="28"/>
           <w:szCs w:val="28"/>
         </w:rPr>
-        <w:t xml:space="preserve">Zack Anderson, Adam Clarke, Eric </w:t>
-      </w:r>
-      <w:proofErr w:type="spellStart"/>
-      <w:r>
-        <w:rPr>
-          <w:rFonts w:ascii="Times New Roman" w:hAnsi="Times New Roman" w:cs="Times New Roman"/>
-          <w:sz w:val="28"/>
-          <w:szCs w:val="28"/>
-        </w:rPr>
-        <w:t>Happe</w:t>
-      </w:r>
-      <w:proofErr w:type="spellEnd"/>
-      <w:r>
-        <w:rPr>
-          <w:rFonts w:ascii="Times New Roman" w:hAnsi="Times New Roman" w:cs="Times New Roman"/>
-          <w:sz w:val="28"/>
-          <w:szCs w:val="28"/>
-        </w:rPr>
-        <w:t xml:space="preserve">, Albert Le, Kevin Ngo, Jubal Norman, James </w:t>
-      </w:r>
-      <w:proofErr w:type="spellStart"/>
-      <w:r>
-        <w:rPr>
-          <w:rFonts w:ascii="Times New Roman" w:hAnsi="Times New Roman" w:cs="Times New Roman"/>
-          <w:sz w:val="28"/>
-          <w:szCs w:val="28"/>
-        </w:rPr>
-        <w:t>Tooze</w:t>
-      </w:r>
-      <w:proofErr w:type="spellEnd"/>
-      <w:r>
-        <w:rPr>
-          <w:rFonts w:ascii="Times New Roman" w:hAnsi="Times New Roman" w:cs="Times New Roman"/>
-          <w:sz w:val="28"/>
-          <w:szCs w:val="28"/>
-        </w:rPr>
-        <w:t xml:space="preserve"> and Jacques </w:t>
-      </w:r>
-      <w:proofErr w:type="spellStart"/>
-      <w:r>
-        <w:rPr>
-          <w:rFonts w:ascii="Times New Roman" w:hAnsi="Times New Roman" w:cs="Times New Roman"/>
-          <w:sz w:val="28"/>
-          <w:szCs w:val="28"/>
-        </w:rPr>
-        <w:t>Uber</w:t>
-      </w:r>
-      <w:proofErr w:type="spellEnd"/>
+        <w:t>Zack Anderson, Adam Clarke, Eric Happe, Albert Le, Kevin Ngo, Jubal Norman, James Tooze and Jacques Uber</w:t>
+      </w:r>
     </w:p>
     <w:p>
       <w:pPr>
@@ -230,7 +171,6 @@
           <w:szCs w:val="28"/>
         </w:rPr>
       </w:pPr>
-      <w:proofErr w:type="gramStart"/>
       <w:r>
         <w:rPr>
           <w:rFonts w:ascii="Times New Roman" w:hAnsi="Times New Roman" w:cs="Times New Roman"/>
@@ -238,17 +178,7 @@
           <w:sz w:val="28"/>
           <w:szCs w:val="28"/>
         </w:rPr>
-        <w:t>for</w:t>
-      </w:r>
-      <w:proofErr w:type="gramEnd"/>
-      <w:r>
-        <w:rPr>
-          <w:rFonts w:ascii="Times New Roman" w:hAnsi="Times New Roman" w:cs="Times New Roman"/>
-          <w:b/>
-          <w:sz w:val="28"/>
-          <w:szCs w:val="28"/>
-        </w:rPr>
-        <w:t xml:space="preserve"> Customer:</w:t>
+        <w:t>for Customer:</w:t>
       </w:r>
     </w:p>
     <w:p>
@@ -292,7 +222,6 @@
           <w:szCs w:val="28"/>
         </w:rPr>
       </w:pPr>
-      <w:proofErr w:type="gramStart"/>
       <w:r>
         <w:rPr>
           <w:rFonts w:ascii="Times New Roman" w:hAnsi="Times New Roman" w:cs="Times New Roman"/>
@@ -300,17 +229,7 @@
           <w:sz w:val="28"/>
           <w:szCs w:val="28"/>
         </w:rPr>
-        <w:t>on</w:t>
-      </w:r>
-      <w:proofErr w:type="gramEnd"/>
-      <w:r>
-        <w:rPr>
-          <w:rFonts w:ascii="Times New Roman" w:hAnsi="Times New Roman" w:cs="Times New Roman"/>
-          <w:b/>
-          <w:sz w:val="28"/>
-          <w:szCs w:val="28"/>
-        </w:rPr>
-        <w:t xml:space="preserve"> Project:</w:t>
+        <w:t>on Project:</w:t>
       </w:r>
     </w:p>
     <w:p>
@@ -368,8 +287,8 @@
           <w:szCs w:val="24"/>
         </w:rPr>
         <w:sectPr>
-          <w:footerReference w:type="default" r:id="rId9"/>
-          <w:footerReference w:type="first" r:id="rId10"/>
+          <w:footerReference w:type="default" r:id="rId8"/>
+          <w:footerReference w:type="first" r:id="rId9"/>
           <w:pgSz w:w="12240" w:h="15840"/>
           <w:pgMar w:top="1440" w:right="1440" w:bottom="1440" w:left="1440" w:header="720" w:footer="720" w:gutter="0"/>
           <w:cols w:space="720"/>
@@ -425,10 +344,11 @@
           <w:szCs w:val="24"/>
           <w:shd w:val="clear" w:color="auto" w:fill="FFFFFF"/>
         </w:rPr>
-        <w:t xml:space="preserve">1) </w:t>
-      </w:r>
-      <w:proofErr w:type="gramStart"/>
-      <w:r>
+        <w:t>1) receive message</w:t>
+      </w:r>
+    </w:p>
+    <w:p>
+      <w:pPr>
         <w:rPr>
           <w:rStyle w:val="Strong"/>
           <w:rFonts w:ascii="Times New Roman" w:hAnsi="Times New Roman" w:cs="Times New Roman"/>
@@ -438,9 +358,7 @@
           <w:szCs w:val="24"/>
           <w:shd w:val="clear" w:color="auto" w:fill="FFFFFF"/>
         </w:rPr>
-        <w:t>receive</w:t>
-      </w:r>
-      <w:proofErr w:type="gramEnd"/>
+      </w:pPr>
       <w:r>
         <w:rPr>
           <w:rStyle w:val="Strong"/>
@@ -451,7 +369,7 @@
           <w:szCs w:val="24"/>
           <w:shd w:val="clear" w:color="auto" w:fill="FFFFFF"/>
         </w:rPr>
-        <w:t xml:space="preserve"> message</w:t>
+        <w:t>2) send message</w:t>
       </w:r>
     </w:p>
     <w:p>
@@ -476,10 +394,11 @@
           <w:szCs w:val="24"/>
           <w:shd w:val="clear" w:color="auto" w:fill="FFFFFF"/>
         </w:rPr>
-        <w:t xml:space="preserve">2) </w:t>
-      </w:r>
-      <w:proofErr w:type="gramStart"/>
-      <w:r>
+        <w:t>3) mass message</w:t>
+      </w:r>
+    </w:p>
+    <w:p>
+      <w:pPr>
         <w:rPr>
           <w:rStyle w:val="Strong"/>
           <w:rFonts w:ascii="Times New Roman" w:hAnsi="Times New Roman" w:cs="Times New Roman"/>
@@ -489,9 +408,7 @@
           <w:szCs w:val="24"/>
           <w:shd w:val="clear" w:color="auto" w:fill="FFFFFF"/>
         </w:rPr>
-        <w:t>send</w:t>
-      </w:r>
-      <w:proofErr w:type="gramEnd"/>
+      </w:pPr>
       <w:r>
         <w:rPr>
           <w:rStyle w:val="Strong"/>
@@ -502,7 +419,7 @@
           <w:szCs w:val="24"/>
           <w:shd w:val="clear" w:color="auto" w:fill="FFFFFF"/>
         </w:rPr>
-        <w:t xml:space="preserve"> message</w:t>
+        <w:t>4) read old messages (inbox)</w:t>
       </w:r>
     </w:p>
     <w:p>
@@ -527,10 +444,11 @@
           <w:szCs w:val="24"/>
           <w:shd w:val="clear" w:color="auto" w:fill="FFFFFF"/>
         </w:rPr>
-        <w:t xml:space="preserve">3) </w:t>
-      </w:r>
-      <w:proofErr w:type="gramStart"/>
-      <w:r>
+        <w:t>5) delete message</w:t>
+      </w:r>
+    </w:p>
+    <w:p>
+      <w:pPr>
         <w:rPr>
           <w:rStyle w:val="Strong"/>
           <w:rFonts w:ascii="Times New Roman" w:hAnsi="Times New Roman" w:cs="Times New Roman"/>
@@ -540,9 +458,7 @@
           <w:szCs w:val="24"/>
           <w:shd w:val="clear" w:color="auto" w:fill="FFFFFF"/>
         </w:rPr>
-        <w:t>mass</w:t>
-      </w:r>
-      <w:proofErr w:type="gramEnd"/>
+      </w:pPr>
       <w:r>
         <w:rPr>
           <w:rStyle w:val="Strong"/>
@@ -553,7 +469,7 @@
           <w:szCs w:val="24"/>
           <w:shd w:val="clear" w:color="auto" w:fill="FFFFFF"/>
         </w:rPr>
-        <w:t xml:space="preserve"> message</w:t>
+        <w:t>6) ping of success</w:t>
       </w:r>
     </w:p>
     <w:p>
@@ -578,10 +494,11 @@
           <w:szCs w:val="24"/>
           <w:shd w:val="clear" w:color="auto" w:fill="FFFFFF"/>
         </w:rPr>
-        <w:t xml:space="preserve">4) </w:t>
-      </w:r>
-      <w:proofErr w:type="gramStart"/>
-      <w:r>
+        <w:t>7) decrypt message</w:t>
+      </w:r>
+    </w:p>
+    <w:p>
+      <w:pPr>
         <w:rPr>
           <w:rStyle w:val="Strong"/>
           <w:rFonts w:ascii="Times New Roman" w:hAnsi="Times New Roman" w:cs="Times New Roman"/>
@@ -591,9 +508,7 @@
           <w:szCs w:val="24"/>
           <w:shd w:val="clear" w:color="auto" w:fill="FFFFFF"/>
         </w:rPr>
-        <w:t>read</w:t>
-      </w:r>
-      <w:proofErr w:type="gramEnd"/>
+      </w:pPr>
       <w:r>
         <w:rPr>
           <w:rStyle w:val="Strong"/>
@@ -604,7 +519,7 @@
           <w:szCs w:val="24"/>
           <w:shd w:val="clear" w:color="auto" w:fill="FFFFFF"/>
         </w:rPr>
-        <w:t xml:space="preserve"> old messages (inbox)</w:t>
+        <w:t>8) encrypt message</w:t>
       </w:r>
     </w:p>
     <w:p>
@@ -629,10 +544,11 @@
           <w:szCs w:val="24"/>
           <w:shd w:val="clear" w:color="auto" w:fill="FFFFFF"/>
         </w:rPr>
-        <w:t xml:space="preserve">5) </w:t>
-      </w:r>
-      <w:proofErr w:type="gramStart"/>
-      <w:r>
+        <w:t>9) import / send key</w:t>
+      </w:r>
+    </w:p>
+    <w:p>
+      <w:pPr>
         <w:rPr>
           <w:rStyle w:val="Strong"/>
           <w:rFonts w:ascii="Times New Roman" w:hAnsi="Times New Roman" w:cs="Times New Roman"/>
@@ -642,9 +558,7 @@
           <w:szCs w:val="24"/>
           <w:shd w:val="clear" w:color="auto" w:fill="FFFFFF"/>
         </w:rPr>
-        <w:t>delete</w:t>
-      </w:r>
-      <w:proofErr w:type="gramEnd"/>
+      </w:pPr>
       <w:r>
         <w:rPr>
           <w:rStyle w:val="Strong"/>
@@ -655,7 +569,7 @@
           <w:szCs w:val="24"/>
           <w:shd w:val="clear" w:color="auto" w:fill="FFFFFF"/>
         </w:rPr>
-        <w:t xml:space="preserve"> message</w:t>
+        <w:t>10) sign keys</w:t>
       </w:r>
     </w:p>
     <w:p>
@@ -680,288 +594,7 @@
           <w:szCs w:val="24"/>
           <w:shd w:val="clear" w:color="auto" w:fill="FFFFFF"/>
         </w:rPr>
-        <w:t xml:space="preserve">6) </w:t>
-      </w:r>
-      <w:proofErr w:type="gramStart"/>
-      <w:r>
-        <w:rPr>
-          <w:rStyle w:val="Strong"/>
-          <w:rFonts w:ascii="Times New Roman" w:hAnsi="Times New Roman" w:cs="Times New Roman"/>
-          <w:b w:val="0"/>
-          <w:color w:val="000000"/>
-          <w:sz w:val="24"/>
-          <w:szCs w:val="24"/>
-          <w:shd w:val="clear" w:color="auto" w:fill="FFFFFF"/>
-        </w:rPr>
-        <w:t>ping</w:t>
-      </w:r>
-      <w:proofErr w:type="gramEnd"/>
-      <w:r>
-        <w:rPr>
-          <w:rStyle w:val="Strong"/>
-          <w:rFonts w:ascii="Times New Roman" w:hAnsi="Times New Roman" w:cs="Times New Roman"/>
-          <w:b w:val="0"/>
-          <w:color w:val="000000"/>
-          <w:sz w:val="24"/>
-          <w:szCs w:val="24"/>
-          <w:shd w:val="clear" w:color="auto" w:fill="FFFFFF"/>
-        </w:rPr>
-        <w:t xml:space="preserve"> of success</w:t>
-      </w:r>
-    </w:p>
-    <w:p>
-      <w:pPr>
-        <w:rPr>
-          <w:rStyle w:val="Strong"/>
-          <w:rFonts w:ascii="Times New Roman" w:hAnsi="Times New Roman" w:cs="Times New Roman"/>
-          <w:b w:val="0"/>
-          <w:color w:val="000000"/>
-          <w:sz w:val="24"/>
-          <w:szCs w:val="24"/>
-          <w:shd w:val="clear" w:color="auto" w:fill="FFFFFF"/>
-        </w:rPr>
-      </w:pPr>
-      <w:r>
-        <w:rPr>
-          <w:rStyle w:val="Strong"/>
-          <w:rFonts w:ascii="Times New Roman" w:hAnsi="Times New Roman" w:cs="Times New Roman"/>
-          <w:b w:val="0"/>
-          <w:color w:val="000000"/>
-          <w:sz w:val="24"/>
-          <w:szCs w:val="24"/>
-          <w:shd w:val="clear" w:color="auto" w:fill="FFFFFF"/>
-        </w:rPr>
-        <w:t xml:space="preserve">7) </w:t>
-      </w:r>
-      <w:proofErr w:type="gramStart"/>
-      <w:r>
-        <w:rPr>
-          <w:rStyle w:val="Strong"/>
-          <w:rFonts w:ascii="Times New Roman" w:hAnsi="Times New Roman" w:cs="Times New Roman"/>
-          <w:b w:val="0"/>
-          <w:color w:val="000000"/>
-          <w:sz w:val="24"/>
-          <w:szCs w:val="24"/>
-          <w:shd w:val="clear" w:color="auto" w:fill="FFFFFF"/>
-        </w:rPr>
-        <w:t>decrypt</w:t>
-      </w:r>
-      <w:proofErr w:type="gramEnd"/>
-      <w:r>
-        <w:rPr>
-          <w:rStyle w:val="Strong"/>
-          <w:rFonts w:ascii="Times New Roman" w:hAnsi="Times New Roman" w:cs="Times New Roman"/>
-          <w:b w:val="0"/>
-          <w:color w:val="000000"/>
-          <w:sz w:val="24"/>
-          <w:szCs w:val="24"/>
-          <w:shd w:val="clear" w:color="auto" w:fill="FFFFFF"/>
-        </w:rPr>
-        <w:t xml:space="preserve"> message</w:t>
-      </w:r>
-    </w:p>
-    <w:p>
-      <w:pPr>
-        <w:rPr>
-          <w:rStyle w:val="Strong"/>
-          <w:rFonts w:ascii="Times New Roman" w:hAnsi="Times New Roman" w:cs="Times New Roman"/>
-          <w:b w:val="0"/>
-          <w:color w:val="000000"/>
-          <w:sz w:val="24"/>
-          <w:szCs w:val="24"/>
-          <w:shd w:val="clear" w:color="auto" w:fill="FFFFFF"/>
-        </w:rPr>
-      </w:pPr>
-      <w:r>
-        <w:rPr>
-          <w:rStyle w:val="Strong"/>
-          <w:rFonts w:ascii="Times New Roman" w:hAnsi="Times New Roman" w:cs="Times New Roman"/>
-          <w:b w:val="0"/>
-          <w:color w:val="000000"/>
-          <w:sz w:val="24"/>
-          <w:szCs w:val="24"/>
-          <w:shd w:val="clear" w:color="auto" w:fill="FFFFFF"/>
-        </w:rPr>
-        <w:t xml:space="preserve">8) </w:t>
-      </w:r>
-      <w:proofErr w:type="gramStart"/>
-      <w:r>
-        <w:rPr>
-          <w:rStyle w:val="Strong"/>
-          <w:rFonts w:ascii="Times New Roman" w:hAnsi="Times New Roman" w:cs="Times New Roman"/>
-          <w:b w:val="0"/>
-          <w:color w:val="000000"/>
-          <w:sz w:val="24"/>
-          <w:szCs w:val="24"/>
-          <w:shd w:val="clear" w:color="auto" w:fill="FFFFFF"/>
-        </w:rPr>
-        <w:t>encrypt</w:t>
-      </w:r>
-      <w:proofErr w:type="gramEnd"/>
-      <w:r>
-        <w:rPr>
-          <w:rStyle w:val="Strong"/>
-          <w:rFonts w:ascii="Times New Roman" w:hAnsi="Times New Roman" w:cs="Times New Roman"/>
-          <w:b w:val="0"/>
-          <w:color w:val="000000"/>
-          <w:sz w:val="24"/>
-          <w:szCs w:val="24"/>
-          <w:shd w:val="clear" w:color="auto" w:fill="FFFFFF"/>
-        </w:rPr>
-        <w:t xml:space="preserve"> message</w:t>
-      </w:r>
-    </w:p>
-    <w:p>
-      <w:pPr>
-        <w:rPr>
-          <w:rStyle w:val="Strong"/>
-          <w:rFonts w:ascii="Times New Roman" w:hAnsi="Times New Roman" w:cs="Times New Roman"/>
-          <w:b w:val="0"/>
-          <w:color w:val="000000"/>
-          <w:sz w:val="24"/>
-          <w:szCs w:val="24"/>
-          <w:shd w:val="clear" w:color="auto" w:fill="FFFFFF"/>
-        </w:rPr>
-      </w:pPr>
-      <w:r>
-        <w:rPr>
-          <w:rStyle w:val="Strong"/>
-          <w:rFonts w:ascii="Times New Roman" w:hAnsi="Times New Roman" w:cs="Times New Roman"/>
-          <w:b w:val="0"/>
-          <w:color w:val="000000"/>
-          <w:sz w:val="24"/>
-          <w:szCs w:val="24"/>
-          <w:shd w:val="clear" w:color="auto" w:fill="FFFFFF"/>
-        </w:rPr>
-        <w:t xml:space="preserve">9) </w:t>
-      </w:r>
-      <w:proofErr w:type="gramStart"/>
-      <w:r>
-        <w:rPr>
-          <w:rStyle w:val="Strong"/>
-          <w:rFonts w:ascii="Times New Roman" w:hAnsi="Times New Roman" w:cs="Times New Roman"/>
-          <w:b w:val="0"/>
-          <w:color w:val="000000"/>
-          <w:sz w:val="24"/>
-          <w:szCs w:val="24"/>
-          <w:shd w:val="clear" w:color="auto" w:fill="FFFFFF"/>
-        </w:rPr>
-        <w:t>import</w:t>
-      </w:r>
-      <w:proofErr w:type="gramEnd"/>
-      <w:r>
-        <w:rPr>
-          <w:rStyle w:val="Strong"/>
-          <w:rFonts w:ascii="Times New Roman" w:hAnsi="Times New Roman" w:cs="Times New Roman"/>
-          <w:b w:val="0"/>
-          <w:color w:val="000000"/>
-          <w:sz w:val="24"/>
-          <w:szCs w:val="24"/>
-          <w:shd w:val="clear" w:color="auto" w:fill="FFFFFF"/>
-        </w:rPr>
-        <w:t xml:space="preserve"> / send key</w:t>
-      </w:r>
-    </w:p>
-    <w:p>
-      <w:pPr>
-        <w:rPr>
-          <w:rStyle w:val="Strong"/>
-          <w:rFonts w:ascii="Times New Roman" w:hAnsi="Times New Roman" w:cs="Times New Roman"/>
-          <w:b w:val="0"/>
-          <w:color w:val="000000"/>
-          <w:sz w:val="24"/>
-          <w:szCs w:val="24"/>
-          <w:shd w:val="clear" w:color="auto" w:fill="FFFFFF"/>
-        </w:rPr>
-      </w:pPr>
-      <w:r>
-        <w:rPr>
-          <w:rStyle w:val="Strong"/>
-          <w:rFonts w:ascii="Times New Roman" w:hAnsi="Times New Roman" w:cs="Times New Roman"/>
-          <w:b w:val="0"/>
-          <w:color w:val="000000"/>
-          <w:sz w:val="24"/>
-          <w:szCs w:val="24"/>
-          <w:shd w:val="clear" w:color="auto" w:fill="FFFFFF"/>
-        </w:rPr>
-        <w:t xml:space="preserve">10) </w:t>
-      </w:r>
-      <w:proofErr w:type="gramStart"/>
-      <w:r>
-        <w:rPr>
-          <w:rStyle w:val="Strong"/>
-          <w:rFonts w:ascii="Times New Roman" w:hAnsi="Times New Roman" w:cs="Times New Roman"/>
-          <w:b w:val="0"/>
-          <w:color w:val="000000"/>
-          <w:sz w:val="24"/>
-          <w:szCs w:val="24"/>
-          <w:shd w:val="clear" w:color="auto" w:fill="FFFFFF"/>
-        </w:rPr>
-        <w:t>sign</w:t>
-      </w:r>
-      <w:proofErr w:type="gramEnd"/>
-      <w:r>
-        <w:rPr>
-          <w:rStyle w:val="Strong"/>
-          <w:rFonts w:ascii="Times New Roman" w:hAnsi="Times New Roman" w:cs="Times New Roman"/>
-          <w:b w:val="0"/>
-          <w:color w:val="000000"/>
-          <w:sz w:val="24"/>
-          <w:szCs w:val="24"/>
-          <w:shd w:val="clear" w:color="auto" w:fill="FFFFFF"/>
-        </w:rPr>
-        <w:t xml:space="preserve"> keys</w:t>
-      </w:r>
-    </w:p>
-    <w:p>
-      <w:pPr>
-        <w:rPr>
-          <w:rStyle w:val="Strong"/>
-          <w:rFonts w:ascii="Times New Roman" w:hAnsi="Times New Roman" w:cs="Times New Roman"/>
-          <w:b w:val="0"/>
-          <w:color w:val="000000"/>
-          <w:sz w:val="24"/>
-          <w:szCs w:val="24"/>
-          <w:shd w:val="clear" w:color="auto" w:fill="FFFFFF"/>
-        </w:rPr>
-      </w:pPr>
-      <w:r>
-        <w:rPr>
-          <w:rStyle w:val="Strong"/>
-          <w:rFonts w:ascii="Times New Roman" w:hAnsi="Times New Roman" w:cs="Times New Roman"/>
-          <w:b w:val="0"/>
-          <w:color w:val="000000"/>
-          <w:sz w:val="24"/>
-          <w:szCs w:val="24"/>
-          <w:shd w:val="clear" w:color="auto" w:fill="FFFFFF"/>
-        </w:rPr>
-        <w:t xml:space="preserve">11) </w:t>
-      </w:r>
-      <w:proofErr w:type="gramStart"/>
-      <w:r>
-        <w:rPr>
-          <w:rStyle w:val="Strong"/>
-          <w:rFonts w:ascii="Times New Roman" w:hAnsi="Times New Roman" w:cs="Times New Roman"/>
-          <w:b w:val="0"/>
-          <w:color w:val="000000"/>
-          <w:sz w:val="24"/>
-          <w:szCs w:val="24"/>
-          <w:shd w:val="clear" w:color="auto" w:fill="FFFFFF"/>
-        </w:rPr>
-        <w:t>user</w:t>
-      </w:r>
-      <w:proofErr w:type="gramEnd"/>
-      <w:r>
-        <w:rPr>
-          <w:rStyle w:val="Strong"/>
-          <w:rFonts w:ascii="Times New Roman" w:hAnsi="Times New Roman" w:cs="Times New Roman"/>
-          <w:b w:val="0"/>
-          <w:color w:val="000000"/>
-          <w:sz w:val="24"/>
-          <w:szCs w:val="24"/>
-          <w:shd w:val="clear" w:color="auto" w:fill="FFFFFF"/>
-        </w:rPr>
-        <w:t xml:space="preserve"> interface</w:t>
+        <w:t>11) user interface</w:t>
       </w:r>
       <w:r>
         <w:rPr>
@@ -1024,21 +657,8 @@
           <w:szCs w:val="24"/>
           <w:shd w:val="clear" w:color="auto" w:fill="FFFFFF"/>
         </w:rPr>
-        <w:t>Requirements</w:t>
-      </w:r>
-      <w:proofErr w:type="gramStart"/>
-      <w:r>
-        <w:rPr>
-          <w:rFonts w:ascii="Times New Roman" w:hAnsi="Times New Roman" w:cs="Times New Roman"/>
-          <w:b/>
-          <w:color w:val="000000"/>
-          <w:sz w:val="24"/>
-          <w:szCs w:val="24"/>
-          <w:shd w:val="clear" w:color="auto" w:fill="FFFFFF"/>
-        </w:rPr>
-        <w:t>:</w:t>
-      </w:r>
-      <w:proofErr w:type="gramEnd"/>
+        <w:t>Requirements:</w:t>
+      </w:r>
       <w:r>
         <w:rPr>
           <w:rFonts w:ascii="Times New Roman" w:hAnsi="Times New Roman" w:cs="Times New Roman"/>
@@ -1080,7 +700,6 @@
         </w:rPr>
         <w:br/>
       </w:r>
-      <w:proofErr w:type="gramStart"/>
       <w:r>
         <w:rPr>
           <w:rStyle w:val="apple-style-span"/>
@@ -1090,9 +709,28 @@
           <w:szCs w:val="24"/>
           <w:shd w:val="clear" w:color="auto" w:fill="FFFFFF"/>
         </w:rPr>
-        <w:t>due</w:t>
-      </w:r>
-      <w:proofErr w:type="gramEnd"/>
+        <w:t>due: week 1</w:t>
+      </w:r>
+      <w:r>
+        <w:rPr>
+          <w:rFonts w:ascii="Times New Roman" w:hAnsi="Times New Roman" w:cs="Times New Roman"/>
+          <w:color w:val="000000"/>
+          <w:sz w:val="24"/>
+          <w:szCs w:val="24"/>
+          <w:shd w:val="clear" w:color="auto" w:fill="FFFFFF"/>
+        </w:rPr>
+        <w:br/>
+      </w:r>
+      <w:r>
+        <w:rPr>
+          <w:rFonts w:ascii="Times New Roman" w:hAnsi="Times New Roman" w:cs="Times New Roman"/>
+          <w:color w:val="000000"/>
+          <w:sz w:val="24"/>
+          <w:szCs w:val="24"/>
+          <w:shd w:val="clear" w:color="auto" w:fill="FFFFFF"/>
+        </w:rPr>
+        <w:br/>
+      </w:r>
       <w:r>
         <w:rPr>
           <w:rStyle w:val="apple-style-span"/>
@@ -1102,7 +740,7 @@
           <w:szCs w:val="24"/>
           <w:shd w:val="clear" w:color="auto" w:fill="FFFFFF"/>
         </w:rPr>
-        <w:t>: week 1</w:t>
+        <w:t>1. Receive file from another device.</w:t>
       </w:r>
       <w:r>
         <w:rPr>
@@ -1116,6 +754,17 @@
       </w:r>
       <w:r>
         <w:rPr>
+          <w:rStyle w:val="apple-style-span"/>
+          <w:rFonts w:ascii="Times New Roman" w:hAnsi="Times New Roman" w:cs="Times New Roman"/>
+          <w:color w:val="000000"/>
+          <w:sz w:val="24"/>
+          <w:szCs w:val="24"/>
+          <w:shd w:val="clear" w:color="auto" w:fill="FFFFFF"/>
+        </w:rPr>
+        <w:t>Should take minimal time to implement if done after send task 3.</w:t>
+      </w:r>
+      <w:r>
+        <w:rPr>
           <w:rFonts w:ascii="Times New Roman" w:hAnsi="Times New Roman" w:cs="Times New Roman"/>
           <w:color w:val="000000"/>
           <w:sz w:val="24"/>
@@ -1126,6 +775,16 @@
       </w:r>
       <w:r>
         <w:rPr>
+          <w:rFonts w:ascii="Times New Roman" w:hAnsi="Times New Roman" w:cs="Times New Roman"/>
+          <w:color w:val="000000"/>
+          <w:sz w:val="24"/>
+          <w:szCs w:val="24"/>
+          <w:shd w:val="clear" w:color="auto" w:fill="FFFFFF"/>
+        </w:rPr>
+        <w:br/>
+      </w:r>
+      <w:r>
+        <w:rPr>
           <w:rStyle w:val="apple-style-span"/>
           <w:rFonts w:ascii="Times New Roman" w:hAnsi="Times New Roman" w:cs="Times New Roman"/>
           <w:color w:val="000000"/>
@@ -1133,7 +792,7 @@
           <w:szCs w:val="24"/>
           <w:shd w:val="clear" w:color="auto" w:fill="FFFFFF"/>
         </w:rPr>
-        <w:t>1. Receive file from another device.</w:t>
+        <w:t>2. Open received file and display relevant information</w:t>
       </w:r>
       <w:r>
         <w:rPr>
@@ -1154,72 +813,7 @@
           <w:szCs w:val="24"/>
           <w:shd w:val="clear" w:color="auto" w:fill="FFFFFF"/>
         </w:rPr>
-        <w:t>Should take minimal time to implement if done after send task 3.</w:t>
-      </w:r>
-      <w:r>
-        <w:rPr>
-          <w:rFonts w:ascii="Times New Roman" w:hAnsi="Times New Roman" w:cs="Times New Roman"/>
-          <w:color w:val="000000"/>
-          <w:sz w:val="24"/>
-          <w:szCs w:val="24"/>
-          <w:shd w:val="clear" w:color="auto" w:fill="FFFFFF"/>
-        </w:rPr>
-        <w:br/>
-      </w:r>
-      <w:r>
-        <w:rPr>
-          <w:rFonts w:ascii="Times New Roman" w:hAnsi="Times New Roman" w:cs="Times New Roman"/>
-          <w:color w:val="000000"/>
-          <w:sz w:val="24"/>
-          <w:szCs w:val="24"/>
-          <w:shd w:val="clear" w:color="auto" w:fill="FFFFFF"/>
-        </w:rPr>
-        <w:br/>
-      </w:r>
-      <w:r>
-        <w:rPr>
-          <w:rStyle w:val="apple-style-span"/>
-          <w:rFonts w:ascii="Times New Roman" w:hAnsi="Times New Roman" w:cs="Times New Roman"/>
-          <w:color w:val="000000"/>
-          <w:sz w:val="24"/>
-          <w:szCs w:val="24"/>
-          <w:shd w:val="clear" w:color="auto" w:fill="FFFFFF"/>
-        </w:rPr>
-        <w:t>2. Open received file and display relevant information</w:t>
-      </w:r>
-      <w:r>
-        <w:rPr>
-          <w:rFonts w:ascii="Times New Roman" w:hAnsi="Times New Roman" w:cs="Times New Roman"/>
-          <w:color w:val="000000"/>
-          <w:sz w:val="24"/>
-          <w:szCs w:val="24"/>
-          <w:shd w:val="clear" w:color="auto" w:fill="FFFFFF"/>
-        </w:rPr>
-        <w:br/>
-      </w:r>
-      <w:proofErr w:type="gramStart"/>
-      <w:r>
-        <w:rPr>
-          <w:rStyle w:val="apple-style-span"/>
-          <w:rFonts w:ascii="Times New Roman" w:hAnsi="Times New Roman" w:cs="Times New Roman"/>
-          <w:color w:val="000000"/>
-          <w:sz w:val="24"/>
-          <w:szCs w:val="24"/>
-          <w:shd w:val="clear" w:color="auto" w:fill="FFFFFF"/>
-        </w:rPr>
-        <w:t>Should</w:t>
-      </w:r>
-      <w:proofErr w:type="gramEnd"/>
-      <w:r>
-        <w:rPr>
-          <w:rStyle w:val="apple-style-span"/>
-          <w:rFonts w:ascii="Times New Roman" w:hAnsi="Times New Roman" w:cs="Times New Roman"/>
-          <w:color w:val="000000"/>
-          <w:sz w:val="24"/>
-          <w:szCs w:val="24"/>
-          <w:shd w:val="clear" w:color="auto" w:fill="FFFFFF"/>
-        </w:rPr>
-        <w:t xml:space="preserve"> take minimal time to implement.</w:t>
+        <w:t>Should take minimal time to implement.</w:t>
       </w:r>
       <w:r>
         <w:rPr>
@@ -1281,25 +875,7 @@
           <w:sz w:val="24"/>
           <w:szCs w:val="24"/>
         </w:rPr>
-        <w:t xml:space="preserve"> Lack of knowledge programming for the Android platform and using </w:t>
-      </w:r>
-      <w:proofErr w:type="spellStart"/>
-      <w:r>
-        <w:rPr>
-          <w:rFonts w:ascii="Times New Roman" w:hAnsi="Times New Roman" w:cs="Times New Roman"/>
-          <w:sz w:val="24"/>
-          <w:szCs w:val="24"/>
-        </w:rPr>
-        <w:t>github</w:t>
-      </w:r>
-      <w:proofErr w:type="spellEnd"/>
-      <w:r>
-        <w:rPr>
-          <w:rFonts w:ascii="Times New Roman" w:hAnsi="Times New Roman" w:cs="Times New Roman"/>
-          <w:sz w:val="24"/>
-          <w:szCs w:val="24"/>
-        </w:rPr>
-        <w:t xml:space="preserve">, both remedied through research (Internet). </w:t>
+        <w:t xml:space="preserve"> Lack of knowledge programming for the Android platform and using github, both remedied through research (Internet). </w:t>
       </w:r>
     </w:p>
     <w:p>
@@ -1443,25 +1019,7 @@
           <w:sz w:val="24"/>
           <w:szCs w:val="24"/>
         </w:rPr>
-        <w:t xml:space="preserve">For the user story of receiving text message we (James </w:t>
-      </w:r>
-      <w:proofErr w:type="spellStart"/>
-      <w:r>
-        <w:rPr>
-          <w:rFonts w:ascii="Times New Roman" w:hAnsi="Times New Roman" w:cs="Times New Roman"/>
-          <w:sz w:val="24"/>
-          <w:szCs w:val="24"/>
-        </w:rPr>
-        <w:t>Tooze</w:t>
-      </w:r>
-      <w:proofErr w:type="spellEnd"/>
-      <w:r>
-        <w:rPr>
-          <w:rFonts w:ascii="Times New Roman" w:hAnsi="Times New Roman" w:cs="Times New Roman"/>
-          <w:sz w:val="24"/>
-          <w:szCs w:val="24"/>
-        </w:rPr>
-        <w:t xml:space="preserve"> and Zack Anderson) were able to find a viable open source application that already did this; namely, the </w:t>
+        <w:t xml:space="preserve">For the user story of receiving text message we (James Tooze and Zack Anderson) were able to find a viable open source application that already did this; namely, the </w:t>
       </w:r>
       <w:r>
         <w:rPr>
@@ -1605,21 +1163,8 @@
           <w:szCs w:val="24"/>
           <w:shd w:val="clear" w:color="auto" w:fill="FFFFFF"/>
         </w:rPr>
-        <w:t>Requirements</w:t>
-      </w:r>
-      <w:proofErr w:type="gramStart"/>
-      <w:r>
-        <w:rPr>
-          <w:rFonts w:ascii="Times New Roman" w:hAnsi="Times New Roman" w:cs="Times New Roman"/>
-          <w:b/>
-          <w:color w:val="000000"/>
-          <w:sz w:val="24"/>
-          <w:szCs w:val="24"/>
-          <w:shd w:val="clear" w:color="auto" w:fill="FFFFFF"/>
-        </w:rPr>
-        <w:t>:</w:t>
-      </w:r>
-      <w:proofErr w:type="gramEnd"/>
+        <w:t>Requirements:</w:t>
+      </w:r>
       <w:r>
         <w:rPr>
           <w:rFonts w:ascii="Times New Roman" w:hAnsi="Times New Roman" w:cs="Times New Roman"/>
@@ -1672,7 +1217,6 @@
         </w:rPr>
         <w:br/>
       </w:r>
-      <w:proofErr w:type="gramStart"/>
       <w:r>
         <w:rPr>
           <w:rStyle w:val="apple-style-span"/>
@@ -1682,9 +1226,28 @@
           <w:szCs w:val="24"/>
           <w:shd w:val="clear" w:color="auto" w:fill="FFFFFF"/>
         </w:rPr>
-        <w:t>due</w:t>
-      </w:r>
-      <w:proofErr w:type="gramEnd"/>
+        <w:t>due: week 1</w:t>
+      </w:r>
+      <w:r>
+        <w:rPr>
+          <w:rFonts w:ascii="Times New Roman" w:hAnsi="Times New Roman" w:cs="Times New Roman"/>
+          <w:color w:val="000000"/>
+          <w:sz w:val="24"/>
+          <w:szCs w:val="24"/>
+          <w:shd w:val="clear" w:color="auto" w:fill="FFFFFF"/>
+        </w:rPr>
+        <w:br/>
+      </w:r>
+      <w:r>
+        <w:rPr>
+          <w:rFonts w:ascii="Times New Roman" w:hAnsi="Times New Roman" w:cs="Times New Roman"/>
+          <w:color w:val="000000"/>
+          <w:sz w:val="24"/>
+          <w:szCs w:val="24"/>
+          <w:shd w:val="clear" w:color="auto" w:fill="FFFFFF"/>
+        </w:rPr>
+        <w:br/>
+      </w:r>
       <w:r>
         <w:rPr>
           <w:rStyle w:val="apple-style-span"/>
@@ -1694,7 +1257,7 @@
           <w:szCs w:val="24"/>
           <w:shd w:val="clear" w:color="auto" w:fill="FFFFFF"/>
         </w:rPr>
-        <w:t>: week 1</w:t>
+        <w:t>1. Accept user input</w:t>
       </w:r>
       <w:r>
         <w:rPr>
@@ -1708,6 +1271,17 @@
       </w:r>
       <w:r>
         <w:rPr>
+          <w:rStyle w:val="apple-style-span"/>
+          <w:rFonts w:ascii="Times New Roman" w:hAnsi="Times New Roman" w:cs="Times New Roman"/>
+          <w:color w:val="000000"/>
+          <w:sz w:val="24"/>
+          <w:szCs w:val="24"/>
+          <w:shd w:val="clear" w:color="auto" w:fill="FFFFFF"/>
+        </w:rPr>
+        <w:t>Should take a pair of programmers minimal time to implement, time extension may be necessary if programmer does not know how to read input from device.</w:t>
+      </w:r>
+      <w:r>
+        <w:rPr>
           <w:rFonts w:ascii="Times New Roman" w:hAnsi="Times New Roman" w:cs="Times New Roman"/>
           <w:color w:val="000000"/>
           <w:sz w:val="24"/>
@@ -1718,6 +1292,16 @@
       </w:r>
       <w:r>
         <w:rPr>
+          <w:rFonts w:ascii="Times New Roman" w:hAnsi="Times New Roman" w:cs="Times New Roman"/>
+          <w:color w:val="000000"/>
+          <w:sz w:val="24"/>
+          <w:szCs w:val="24"/>
+          <w:shd w:val="clear" w:color="auto" w:fill="FFFFFF"/>
+        </w:rPr>
+        <w:br/>
+      </w:r>
+      <w:r>
+        <w:rPr>
           <w:rStyle w:val="apple-style-span"/>
           <w:rFonts w:ascii="Times New Roman" w:hAnsi="Times New Roman" w:cs="Times New Roman"/>
           <w:color w:val="000000"/>
@@ -1725,7 +1309,7 @@
           <w:szCs w:val="24"/>
           <w:shd w:val="clear" w:color="auto" w:fill="FFFFFF"/>
         </w:rPr>
-        <w:t>1. Accept user input</w:t>
+        <w:t>2. Format input to file</w:t>
       </w:r>
       <w:r>
         <w:rPr>
@@ -1737,7 +1321,6 @@
         </w:rPr>
         <w:br/>
       </w:r>
-      <w:proofErr w:type="gramStart"/>
       <w:r>
         <w:rPr>
           <w:rStyle w:val="apple-style-span"/>
@@ -1747,9 +1330,28 @@
           <w:szCs w:val="24"/>
           <w:shd w:val="clear" w:color="auto" w:fill="FFFFFF"/>
         </w:rPr>
-        <w:t>Should</w:t>
-      </w:r>
-      <w:proofErr w:type="gramEnd"/>
+        <w:t>Should take the pair of programmers minimal time to implement.</w:t>
+      </w:r>
+      <w:r>
+        <w:rPr>
+          <w:rFonts w:ascii="Times New Roman" w:hAnsi="Times New Roman" w:cs="Times New Roman"/>
+          <w:color w:val="000000"/>
+          <w:sz w:val="24"/>
+          <w:szCs w:val="24"/>
+          <w:shd w:val="clear" w:color="auto" w:fill="FFFFFF"/>
+        </w:rPr>
+        <w:br/>
+      </w:r>
+      <w:r>
+        <w:rPr>
+          <w:rFonts w:ascii="Times New Roman" w:hAnsi="Times New Roman" w:cs="Times New Roman"/>
+          <w:color w:val="000000"/>
+          <w:sz w:val="24"/>
+          <w:szCs w:val="24"/>
+          <w:shd w:val="clear" w:color="auto" w:fill="FFFFFF"/>
+        </w:rPr>
+        <w:br/>
+      </w:r>
       <w:r>
         <w:rPr>
           <w:rStyle w:val="apple-style-span"/>
@@ -1759,7 +1361,7 @@
           <w:szCs w:val="24"/>
           <w:shd w:val="clear" w:color="auto" w:fill="FFFFFF"/>
         </w:rPr>
-        <w:t xml:space="preserve"> take a pair of programmers minimal time to implement, time extension may be necessary if programmer does not know how to read input from device.</w:t>
+        <w:t>3. Send file to target device</w:t>
       </w:r>
       <w:r>
         <w:rPr>
@@ -1773,16 +1375,6 @@
       </w:r>
       <w:r>
         <w:rPr>
-          <w:rFonts w:ascii="Times New Roman" w:hAnsi="Times New Roman" w:cs="Times New Roman"/>
-          <w:color w:val="000000"/>
-          <w:sz w:val="24"/>
-          <w:szCs w:val="24"/>
-          <w:shd w:val="clear" w:color="auto" w:fill="FFFFFF"/>
-        </w:rPr>
-        <w:br/>
-      </w:r>
-      <w:r>
-        <w:rPr>
           <w:rStyle w:val="apple-style-span"/>
           <w:rFonts w:ascii="Times New Roman" w:hAnsi="Times New Roman" w:cs="Times New Roman"/>
           <w:color w:val="000000"/>
@@ -1790,92 +1382,6 @@
           <w:szCs w:val="24"/>
           <w:shd w:val="clear" w:color="auto" w:fill="FFFFFF"/>
         </w:rPr>
-        <w:t>2. Format input to file</w:t>
-      </w:r>
-      <w:r>
-        <w:rPr>
-          <w:rFonts w:ascii="Times New Roman" w:hAnsi="Times New Roman" w:cs="Times New Roman"/>
-          <w:color w:val="000000"/>
-          <w:sz w:val="24"/>
-          <w:szCs w:val="24"/>
-          <w:shd w:val="clear" w:color="auto" w:fill="FFFFFF"/>
-        </w:rPr>
-        <w:br/>
-      </w:r>
-      <w:proofErr w:type="gramStart"/>
-      <w:r>
-        <w:rPr>
-          <w:rStyle w:val="apple-style-span"/>
-          <w:rFonts w:ascii="Times New Roman" w:hAnsi="Times New Roman" w:cs="Times New Roman"/>
-          <w:color w:val="000000"/>
-          <w:sz w:val="24"/>
-          <w:szCs w:val="24"/>
-          <w:shd w:val="clear" w:color="auto" w:fill="FFFFFF"/>
-        </w:rPr>
-        <w:t>Should</w:t>
-      </w:r>
-      <w:proofErr w:type="gramEnd"/>
-      <w:r>
-        <w:rPr>
-          <w:rStyle w:val="apple-style-span"/>
-          <w:rFonts w:ascii="Times New Roman" w:hAnsi="Times New Roman" w:cs="Times New Roman"/>
-          <w:color w:val="000000"/>
-          <w:sz w:val="24"/>
-          <w:szCs w:val="24"/>
-          <w:shd w:val="clear" w:color="auto" w:fill="FFFFFF"/>
-        </w:rPr>
-        <w:t xml:space="preserve"> take the pair of programmers minimal time to implement.</w:t>
-      </w:r>
-      <w:r>
-        <w:rPr>
-          <w:rFonts w:ascii="Times New Roman" w:hAnsi="Times New Roman" w:cs="Times New Roman"/>
-          <w:color w:val="000000"/>
-          <w:sz w:val="24"/>
-          <w:szCs w:val="24"/>
-          <w:shd w:val="clear" w:color="auto" w:fill="FFFFFF"/>
-        </w:rPr>
-        <w:br/>
-      </w:r>
-      <w:r>
-        <w:rPr>
-          <w:rFonts w:ascii="Times New Roman" w:hAnsi="Times New Roman" w:cs="Times New Roman"/>
-          <w:color w:val="000000"/>
-          <w:sz w:val="24"/>
-          <w:szCs w:val="24"/>
-          <w:shd w:val="clear" w:color="auto" w:fill="FFFFFF"/>
-        </w:rPr>
-        <w:br/>
-      </w:r>
-      <w:r>
-        <w:rPr>
-          <w:rStyle w:val="apple-style-span"/>
-          <w:rFonts w:ascii="Times New Roman" w:hAnsi="Times New Roman" w:cs="Times New Roman"/>
-          <w:color w:val="000000"/>
-          <w:sz w:val="24"/>
-          <w:szCs w:val="24"/>
-          <w:shd w:val="clear" w:color="auto" w:fill="FFFFFF"/>
-        </w:rPr>
-        <w:t>3. Send file to target device</w:t>
-      </w:r>
-      <w:r>
-        <w:rPr>
-          <w:rFonts w:ascii="Times New Roman" w:hAnsi="Times New Roman" w:cs="Times New Roman"/>
-          <w:color w:val="000000"/>
-          <w:sz w:val="24"/>
-          <w:szCs w:val="24"/>
-          <w:shd w:val="clear" w:color="auto" w:fill="FFFFFF"/>
-        </w:rPr>
-        <w:br/>
-      </w:r>
-      <w:r>
-        <w:rPr>
-          <w:rStyle w:val="apple-style-span"/>
-          <w:rFonts w:ascii="Times New Roman" w:hAnsi="Times New Roman" w:cs="Times New Roman"/>
-          <w:color w:val="000000"/>
-          <w:sz w:val="24"/>
-          <w:szCs w:val="24"/>
-          <w:shd w:val="clear" w:color="auto" w:fill="FFFFFF"/>
-        </w:rPr>
         <w:t>Day or two to research best means of implementation, 1 day to implement the chosen design. 3 days total.</w:t>
       </w:r>
     </w:p>
@@ -1898,6 +1404,144 @@
           <w:szCs w:val="24"/>
         </w:rPr>
       </w:pPr>
+      <w:r>
+        <w:rPr>
+          <w:rFonts w:ascii="Times New Roman" w:hAnsi="Times New Roman" w:cs="Times New Roman"/>
+          <w:b/>
+          <w:sz w:val="24"/>
+          <w:szCs w:val="24"/>
+        </w:rPr>
+        <w:t>Programmers:</w:t>
+      </w:r>
+      <w:r>
+        <w:rPr>
+          <w:rFonts w:ascii="Times New Roman" w:hAnsi="Times New Roman" w:cs="Times New Roman"/>
+          <w:sz w:val="24"/>
+          <w:szCs w:val="24"/>
+        </w:rPr>
+        <w:t xml:space="preserve"> Jacques Uber and Kevin Ngo</w:t>
+      </w:r>
+    </w:p>
+    <w:p>
+      <w:pPr>
+        <w:rPr>
+          <w:rFonts w:ascii="Times New Roman" w:hAnsi="Times New Roman" w:cs="Times New Roman"/>
+          <w:sz w:val="24"/>
+          <w:szCs w:val="24"/>
+        </w:rPr>
+      </w:pPr>
+      <w:r>
+        <w:rPr>
+          <w:rFonts w:ascii="Times New Roman" w:hAnsi="Times New Roman" w:cs="Times New Roman"/>
+          <w:b/>
+          <w:sz w:val="24"/>
+          <w:szCs w:val="24"/>
+        </w:rPr>
+        <w:t>Problems encountered:</w:t>
+      </w:r>
+      <w:r>
+        <w:rPr>
+          <w:rFonts w:ascii="Times New Roman" w:hAnsi="Times New Roman" w:cs="Times New Roman"/>
+          <w:sz w:val="24"/>
+          <w:szCs w:val="24"/>
+        </w:rPr>
+        <w:t xml:space="preserve"> Setting up the Android SDK.</w:t>
+      </w:r>
+    </w:p>
+    <w:p>
+      <w:pPr>
+        <w:rPr>
+          <w:rFonts w:ascii="Times New Roman" w:hAnsi="Times New Roman" w:cs="Times New Roman"/>
+          <w:sz w:val="24"/>
+          <w:szCs w:val="24"/>
+        </w:rPr>
+      </w:pPr>
+      <w:r>
+        <w:rPr>
+          <w:rFonts w:ascii="Times New Roman" w:hAnsi="Times New Roman" w:cs="Times New Roman"/>
+          <w:b/>
+          <w:sz w:val="24"/>
+          <w:szCs w:val="24"/>
+        </w:rPr>
+        <w:t xml:space="preserve">Time taken: </w:t>
+      </w:r>
+      <w:r>
+        <w:rPr>
+          <w:rFonts w:ascii="Times New Roman" w:hAnsi="Times New Roman" w:cs="Times New Roman"/>
+          <w:sz w:val="24"/>
+          <w:szCs w:val="24"/>
+        </w:rPr>
+        <w:t>approximately 1 hour</w:t>
+      </w:r>
+    </w:p>
+    <w:p>
+      <w:pPr>
+        <w:rPr>
+          <w:rFonts w:ascii="Times New Roman" w:hAnsi="Times New Roman" w:cs="Times New Roman"/>
+          <w:sz w:val="24"/>
+          <w:szCs w:val="24"/>
+        </w:rPr>
+      </w:pPr>
+      <w:r>
+        <w:rPr>
+          <w:rFonts w:ascii="Times New Roman" w:hAnsi="Times New Roman" w:cs="Times New Roman"/>
+          <w:b/>
+          <w:sz w:val="24"/>
+          <w:szCs w:val="24"/>
+        </w:rPr>
+        <w:t xml:space="preserve">Current Status: </w:t>
+      </w:r>
+      <w:r>
+        <w:rPr>
+          <w:rFonts w:ascii="Times New Roman" w:hAnsi="Times New Roman" w:cs="Times New Roman"/>
+          <w:sz w:val="24"/>
+          <w:szCs w:val="24"/>
+        </w:rPr>
+        <w:t>implemented</w:t>
+      </w:r>
+    </w:p>
+    <w:p>
+      <w:pPr>
+        <w:rPr>
+          <w:rFonts w:ascii="Times New Roman" w:hAnsi="Times New Roman" w:cs="Times New Roman"/>
+          <w:sz w:val="24"/>
+          <w:szCs w:val="24"/>
+        </w:rPr>
+      </w:pPr>
+      <w:r>
+        <w:rPr>
+          <w:rFonts w:ascii="Times New Roman" w:hAnsi="Times New Roman" w:cs="Times New Roman"/>
+          <w:b/>
+          <w:sz w:val="24"/>
+          <w:szCs w:val="24"/>
+        </w:rPr>
+        <w:t xml:space="preserve">Left to complete: </w:t>
+      </w:r>
+      <w:r>
+        <w:rPr>
+          <w:rFonts w:ascii="Times New Roman" w:hAnsi="Times New Roman" w:cs="Times New Roman"/>
+          <w:sz w:val="24"/>
+          <w:szCs w:val="24"/>
+        </w:rPr>
+        <w:t>N/A</w:t>
+      </w:r>
+    </w:p>
+    <w:p>
+      <w:pPr>
+        <w:rPr>
+          <w:rFonts w:ascii="Times New Roman" w:hAnsi="Times New Roman" w:cs="Times New Roman"/>
+          <w:sz w:val="24"/>
+          <w:szCs w:val="24"/>
+        </w:rPr>
+      </w:pPr>
+      <w:r>
+        <w:rPr>
+          <w:rFonts w:ascii="Times New Roman" w:hAnsi="Times New Roman" w:cs="Times New Roman"/>
+          <w:sz w:val="24"/>
+          <w:szCs w:val="24"/>
+        </w:rPr>
+        <w:t>We worked to get the Android SDK to work. We knew that there were “virtual” phones that the SDK offered, but had not tried it out. We were able to get android phones to message each other using the Android SDK. The SDK uses virtual phones to test apps. Right now there is no encryption support. We need to write that code.</w:t>
+      </w:r>
       <w:r>
         <w:rPr>
           <w:rFonts w:ascii="Times New Roman" w:hAnsi="Times New Roman" w:cs="Times New Roman"/>
@@ -1957,21 +1601,8 @@
           <w:szCs w:val="24"/>
           <w:shd w:val="clear" w:color="auto" w:fill="FFFFFF"/>
         </w:rPr>
-        <w:t>Requirements</w:t>
-      </w:r>
-      <w:proofErr w:type="gramStart"/>
-      <w:r>
-        <w:rPr>
-          <w:rFonts w:ascii="Times New Roman" w:hAnsi="Times New Roman" w:cs="Times New Roman"/>
-          <w:b/>
-          <w:color w:val="000000"/>
-          <w:sz w:val="24"/>
-          <w:szCs w:val="24"/>
-          <w:shd w:val="clear" w:color="auto" w:fill="FFFFFF"/>
-        </w:rPr>
-        <w:t>:</w:t>
-      </w:r>
-      <w:proofErr w:type="gramEnd"/>
+        <w:t>Requirements:</w:t>
+      </w:r>
       <w:r>
         <w:rPr>
           <w:rFonts w:ascii="Times New Roman" w:hAnsi="Times New Roman" w:cs="Times New Roman"/>
@@ -2065,7 +1696,6 @@
         </w:rPr>
         <w:br/>
       </w:r>
-      <w:proofErr w:type="gramStart"/>
       <w:r>
         <w:rPr>
           <w:rStyle w:val="apple-style-span"/>
@@ -2075,19 +1705,7 @@
           <w:szCs w:val="24"/>
           <w:shd w:val="clear" w:color="auto" w:fill="FFFFFF"/>
         </w:rPr>
-        <w:t>Should</w:t>
-      </w:r>
-      <w:proofErr w:type="gramEnd"/>
-      <w:r>
-        <w:rPr>
-          <w:rStyle w:val="apple-style-span"/>
-          <w:rFonts w:ascii="Times New Roman" w:hAnsi="Times New Roman" w:cs="Times New Roman"/>
-          <w:color w:val="000000"/>
-          <w:sz w:val="24"/>
-          <w:szCs w:val="24"/>
-          <w:shd w:val="clear" w:color="auto" w:fill="FFFFFF"/>
-        </w:rPr>
-        <w:t xml:space="preserve"> take very little time to implement, after file format is decided.</w:t>
+        <w:t>Should take very little time to implement, after file format is decided.</w:t>
       </w:r>
       <w:r>
         <w:rPr>
@@ -2301,21 +1919,8 @@
           <w:szCs w:val="24"/>
           <w:shd w:val="clear" w:color="auto" w:fill="FFFFFF"/>
         </w:rPr>
-        <w:t>Requirements</w:t>
-      </w:r>
-      <w:proofErr w:type="gramStart"/>
-      <w:r>
-        <w:rPr>
-          <w:rFonts w:ascii="Times New Roman" w:hAnsi="Times New Roman" w:cs="Times New Roman"/>
-          <w:b/>
-          <w:color w:val="000000"/>
-          <w:sz w:val="24"/>
-          <w:szCs w:val="24"/>
-          <w:shd w:val="clear" w:color="auto" w:fill="FFFFFF"/>
-        </w:rPr>
-        <w:t>:</w:t>
-      </w:r>
-      <w:proofErr w:type="gramEnd"/>
+        <w:t>Requirements:</w:t>
+      </w:r>
       <w:r>
         <w:rPr>
           <w:rFonts w:ascii="Times New Roman" w:hAnsi="Times New Roman" w:cs="Times New Roman"/>
@@ -2355,7 +1960,6 @@
           <w:shd w:val="clear" w:color="auto" w:fill="FFFFFF"/>
         </w:rPr>
       </w:pPr>
-      <w:proofErr w:type="gramStart"/>
       <w:r>
         <w:rPr>
           <w:rStyle w:val="Strong"/>
@@ -2367,10 +1971,12 @@
           <w:szCs w:val="24"/>
           <w:shd w:val="clear" w:color="auto" w:fill="FFFFFF"/>
         </w:rPr>
-        <w:t>due</w:t>
-      </w:r>
-      <w:proofErr w:type="gramEnd"/>
-      <w:r>
+        <w:t>due: week 1</w:t>
+      </w:r>
+    </w:p>
+    <w:p>
+      <w:pPr>
+        <w:spacing w:after="0" w:line="240" w:lineRule="auto"/>
         <w:rPr>
           <w:rStyle w:val="Strong"/>
           <w:rFonts w:ascii="Times New Roman" w:hAnsi="Times New Roman" w:cs="Times New Roman"/>
@@ -2381,12 +1987,8 @@
           <w:szCs w:val="24"/>
           <w:shd w:val="clear" w:color="auto" w:fill="FFFFFF"/>
         </w:rPr>
-        <w:t>: week 1</w:t>
-      </w:r>
-    </w:p>
-    <w:p>
-      <w:pPr>
-        <w:spacing w:after="0" w:line="240" w:lineRule="auto"/>
+      </w:pPr>
+      <w:r>
         <w:rPr>
           <w:rStyle w:val="Strong"/>
           <w:rFonts w:ascii="Times New Roman" w:hAnsi="Times New Roman" w:cs="Times New Roman"/>
@@ -2397,8 +1999,12 @@
           <w:szCs w:val="24"/>
           <w:shd w:val="clear" w:color="auto" w:fill="FFFFFF"/>
         </w:rPr>
-      </w:pPr>
-      <w:r>
+        <w:t>1.  Display relevant data</w:t>
+      </w:r>
+    </w:p>
+    <w:p>
+      <w:pPr>
+        <w:spacing w:after="0" w:line="240" w:lineRule="auto"/>
         <w:rPr>
           <w:rStyle w:val="Strong"/>
           <w:rFonts w:ascii="Times New Roman" w:hAnsi="Times New Roman" w:cs="Times New Roman"/>
@@ -2409,12 +2015,8 @@
           <w:szCs w:val="24"/>
           <w:shd w:val="clear" w:color="auto" w:fill="FFFFFF"/>
         </w:rPr>
-        <w:t>1.  Display relevant data</w:t>
-      </w:r>
-    </w:p>
-    <w:p>
-      <w:pPr>
-        <w:spacing w:after="0" w:line="240" w:lineRule="auto"/>
+      </w:pPr>
+      <w:r>
         <w:rPr>
           <w:rStyle w:val="Strong"/>
           <w:rFonts w:ascii="Times New Roman" w:hAnsi="Times New Roman" w:cs="Times New Roman"/>
@@ -2425,8 +2027,12 @@
           <w:szCs w:val="24"/>
           <w:shd w:val="clear" w:color="auto" w:fill="FFFFFF"/>
         </w:rPr>
-      </w:pPr>
-      <w:r>
+        <w:t>Should display relevant data on each screen, for example on the send screen the UI should (minimally) display a textbox for inputting the destination phone number, a box to enter the message text, and a send button.</w:t>
+      </w:r>
+    </w:p>
+    <w:p>
+      <w:pPr>
+        <w:spacing w:after="0" w:line="240" w:lineRule="auto"/>
         <w:rPr>
           <w:rStyle w:val="Strong"/>
           <w:rFonts w:ascii="Times New Roman" w:hAnsi="Times New Roman" w:cs="Times New Roman"/>
@@ -2437,8 +2043,7 @@
           <w:szCs w:val="24"/>
           <w:shd w:val="clear" w:color="auto" w:fill="FFFFFF"/>
         </w:rPr>
-        <w:t>Should display relevant data on each screen, for example on the send screen the UI should (minimally) display a textbox for inputting the destination phone number, a box to enter the message text, and a send button.</w:t>
-      </w:r>
+      </w:pPr>
     </w:p>
     <w:p>
       <w:pPr>
@@ -2454,10 +2059,7 @@
           <w:shd w:val="clear" w:color="auto" w:fill="FFFFFF"/>
         </w:rPr>
       </w:pPr>
-    </w:p>
-    <w:p>
-      <w:pPr>
-        <w:spacing w:after="0" w:line="240" w:lineRule="auto"/>
+      <w:r>
         <w:rPr>
           <w:rStyle w:val="Strong"/>
           <w:rFonts w:ascii="Times New Roman" w:hAnsi="Times New Roman" w:cs="Times New Roman"/>
@@ -2468,47 +2070,7 @@
           <w:szCs w:val="24"/>
           <w:shd w:val="clear" w:color="auto" w:fill="FFFFFF"/>
         </w:rPr>
-      </w:pPr>
-      <w:r>
-        <w:rPr>
-          <w:rStyle w:val="Strong"/>
-          <w:rFonts w:ascii="Times New Roman" w:hAnsi="Times New Roman" w:cs="Times New Roman"/>
-          <w:b w:val="0"/>
-          <w:bCs w:val="0"/>
-          <w:color w:val="000000"/>
-          <w:sz w:val="24"/>
-          <w:szCs w:val="24"/>
-          <w:shd w:val="clear" w:color="auto" w:fill="FFFFFF"/>
-        </w:rPr>
-        <w:t xml:space="preserve">2. </w:t>
-      </w:r>
-      <w:proofErr w:type="gramStart"/>
-      <w:r>
-        <w:rPr>
-          <w:rStyle w:val="Strong"/>
-          <w:rFonts w:ascii="Times New Roman" w:hAnsi="Times New Roman" w:cs="Times New Roman"/>
-          <w:b w:val="0"/>
-          <w:bCs w:val="0"/>
-          <w:color w:val="000000"/>
-          <w:sz w:val="24"/>
-          <w:szCs w:val="24"/>
-          <w:shd w:val="clear" w:color="auto" w:fill="FFFFFF"/>
-        </w:rPr>
-        <w:t>allow</w:t>
-      </w:r>
-      <w:proofErr w:type="gramEnd"/>
-      <w:r>
-        <w:rPr>
-          <w:rStyle w:val="Strong"/>
-          <w:rFonts w:ascii="Times New Roman" w:hAnsi="Times New Roman" w:cs="Times New Roman"/>
-          <w:b w:val="0"/>
-          <w:bCs w:val="0"/>
-          <w:color w:val="000000"/>
-          <w:sz w:val="24"/>
-          <w:szCs w:val="24"/>
-          <w:shd w:val="clear" w:color="auto" w:fill="FFFFFF"/>
-        </w:rPr>
-        <w:t xml:space="preserve"> user to interact as necessary</w:t>
+        <w:t>2. allow user to interact as necessary</w:t>
       </w:r>
     </w:p>
     <w:p>
@@ -3522,25 +3084,7 @@
           <w:sz w:val="28"/>
           <w:szCs w:val="28"/>
         </w:rPr>
-        <w:t xml:space="preserve">Jacques </w:t>
-      </w:r>
-      <w:proofErr w:type="spellStart"/>
-      <w:r>
-        <w:rPr>
-          <w:rFonts w:ascii="Times New Roman" w:hAnsi="Times New Roman" w:cs="Times New Roman"/>
-          <w:sz w:val="28"/>
-          <w:szCs w:val="28"/>
-        </w:rPr>
-        <w:t>Uber</w:t>
-      </w:r>
-      <w:proofErr w:type="spellEnd"/>
-      <w:r>
-        <w:rPr>
-          <w:rFonts w:ascii="Times New Roman" w:hAnsi="Times New Roman" w:cs="Times New Roman"/>
-          <w:sz w:val="28"/>
-          <w:szCs w:val="28"/>
-        </w:rPr>
-        <w:t xml:space="preserve"> and Kevin Ngo</w:t>
+        <w:t>Jacques Uber and Kevin Ngo</w:t>
       </w:r>
     </w:p>
     <w:p>
@@ -3600,18 +3144,8 @@
           <w:sz w:val="28"/>
           <w:szCs w:val="28"/>
         </w:rPr>
-        <w:t xml:space="preserve">Implement User Story 11: Adam Clarke and Eric </w:t>
-      </w:r>
-      <w:proofErr w:type="spellStart"/>
-      <w:r>
-        <w:rPr>
-          <w:rFonts w:ascii="Times New Roman" w:hAnsi="Times New Roman" w:cs="Times New Roman"/>
-          <w:sz w:val="28"/>
-          <w:szCs w:val="28"/>
-        </w:rPr>
-        <w:t>Happe</w:t>
-      </w:r>
-      <w:proofErr w:type="spellEnd"/>
+        <w:t>Implement User Story 11: Adam Clarke and Eric Happe</w:t>
+      </w:r>
     </w:p>
     <w:p>
       <w:pPr>
@@ -3815,7 +3349,7 @@
 </file>
 
 <file path=word/endnotes.xml><?xml version="1.0" encoding="utf-8"?>
-<w:endnotes xmlns:wpc="http://schemas.microsoft.com/office/word/2010/wordprocessingCanvas" xmlns:mc="http://schemas.openxmlformats.org/markup-compatibility/2006" xmlns:o="urn:schemas-microsoft-com:office:office" xmlns:r="http://schemas.openxmlformats.org/officeDocument/2006/relationships" xmlns:m="http://schemas.openxmlformats.org/officeDocument/2006/math" xmlns:v="urn:schemas-microsoft-com:vml" xmlns:wp14="http://schemas.microsoft.com/office/word/2010/wordprocessingDrawing" xmlns:wp="http://schemas.openxmlformats.org/drawingml/2006/wordprocessingDrawing" xmlns:w10="urn:schemas-microsoft-com:office:word" xmlns:w="http://schemas.openxmlformats.org/wordprocessingml/2006/main" xmlns:w14="http://schemas.microsoft.com/office/word/2010/wordml" xmlns:wpg="http://schemas.microsoft.com/office/word/2010/wordprocessingGroup" xmlns:wpi="http://schemas.microsoft.com/office/word/2010/wordprocessingInk" xmlns:wne="http://schemas.microsoft.com/office/word/2006/wordml" xmlns:wps="http://schemas.microsoft.com/office/word/2010/wordprocessingShape" mc:Ignorable="w14 wp14">
+<w:endnotes xmlns:ve="http://schemas.openxmlformats.org/markup-compatibility/2006" xmlns:o="urn:schemas-microsoft-com:office:office" xmlns:r="http://schemas.openxmlformats.org/officeDocument/2006/relationships" xmlns:m="http://schemas.openxmlformats.org/officeDocument/2006/math" xmlns:v="urn:schemas-microsoft-com:vml" xmlns:wp="http://schemas.openxmlformats.org/drawingml/2006/wordprocessingDrawing" xmlns:w10="urn:schemas-microsoft-com:office:word" xmlns:w="http://schemas.openxmlformats.org/wordprocessingml/2006/main" xmlns:wne="http://schemas.microsoft.com/office/word/2006/wordml">
   <w:endnote w:type="separator" w:id="-1">
     <w:p>
       <w:pPr>
@@ -3840,7 +3374,7 @@
 </file>
 
 <file path=word/footer1.xml><?xml version="1.0" encoding="utf-8"?>
-<w:ftr xmlns:wpc="http://schemas.microsoft.com/office/word/2010/wordprocessingCanvas" xmlns:mc="http://schemas.openxmlformats.org/markup-compatibility/2006" xmlns:o="urn:schemas-microsoft-com:office:office" xmlns:r="http://schemas.openxmlformats.org/officeDocument/2006/relationships" xmlns:m="http://schemas.openxmlformats.org/officeDocument/2006/math" xmlns:v="urn:schemas-microsoft-com:vml" xmlns:wp14="http://schemas.microsoft.com/office/word/2010/wordprocessingDrawing" xmlns:wp="http://schemas.openxmlformats.org/drawingml/2006/wordprocessingDrawing" xmlns:w10="urn:schemas-microsoft-com:office:word" xmlns:w="http://schemas.openxmlformats.org/wordprocessingml/2006/main" xmlns:w14="http://schemas.microsoft.com/office/word/2010/wordml" xmlns:wpg="http://schemas.microsoft.com/office/word/2010/wordprocessingGroup" xmlns:wpi="http://schemas.microsoft.com/office/word/2010/wordprocessingInk" xmlns:wne="http://schemas.microsoft.com/office/word/2006/wordml" xmlns:wps="http://schemas.microsoft.com/office/word/2010/wordprocessingShape" mc:Ignorable="w14 wp14">
+<w:ftr xmlns:ve="http://schemas.openxmlformats.org/markup-compatibility/2006" xmlns:o="urn:schemas-microsoft-com:office:office" xmlns:r="http://schemas.openxmlformats.org/officeDocument/2006/relationships" xmlns:m="http://schemas.openxmlformats.org/officeDocument/2006/math" xmlns:v="urn:schemas-microsoft-com:vml" xmlns:wp="http://schemas.openxmlformats.org/drawingml/2006/wordprocessingDrawing" xmlns:w10="urn:schemas-microsoft-com:office:word" xmlns:w="http://schemas.openxmlformats.org/wordprocessingml/2006/main" xmlns:wne="http://schemas.microsoft.com/office/word/2006/wordml">
   <w:sdt>
     <w:sdtPr>
       <w:id w:val="1880976037"/>
@@ -3873,7 +3407,7 @@
           <w:rPr>
             <w:noProof/>
           </w:rPr>
-          <w:t>3</w:t>
+          <w:t>4</w:t>
         </w:r>
         <w:r>
           <w:rPr>
@@ -3894,7 +3428,7 @@
 </file>
 
 <file path=word/footer2.xml><?xml version="1.0" encoding="utf-8"?>
-<w:ftr xmlns:wpc="http://schemas.microsoft.com/office/word/2010/wordprocessingCanvas" xmlns:mc="http://schemas.openxmlformats.org/markup-compatibility/2006" xmlns:o="urn:schemas-microsoft-com:office:office" xmlns:r="http://schemas.openxmlformats.org/officeDocument/2006/relationships" xmlns:m="http://schemas.openxmlformats.org/officeDocument/2006/math" xmlns:v="urn:schemas-microsoft-com:vml" xmlns:wp14="http://schemas.microsoft.com/office/word/2010/wordprocessingDrawing" xmlns:wp="http://schemas.openxmlformats.org/drawingml/2006/wordprocessingDrawing" xmlns:w10="urn:schemas-microsoft-com:office:word" xmlns:w="http://schemas.openxmlformats.org/wordprocessingml/2006/main" xmlns:w14="http://schemas.microsoft.com/office/word/2010/wordml" xmlns:wpg="http://schemas.microsoft.com/office/word/2010/wordprocessingGroup" xmlns:wpi="http://schemas.microsoft.com/office/word/2010/wordprocessingInk" xmlns:wne="http://schemas.microsoft.com/office/word/2006/wordml" xmlns:wps="http://schemas.microsoft.com/office/word/2010/wordprocessingShape" mc:Ignorable="w14 wp14">
+<w:ftr xmlns:ve="http://schemas.openxmlformats.org/markup-compatibility/2006" xmlns:o="urn:schemas-microsoft-com:office:office" xmlns:r="http://schemas.openxmlformats.org/officeDocument/2006/relationships" xmlns:m="http://schemas.openxmlformats.org/officeDocument/2006/math" xmlns:v="urn:schemas-microsoft-com:vml" xmlns:wp="http://schemas.openxmlformats.org/drawingml/2006/wordprocessingDrawing" xmlns:w10="urn:schemas-microsoft-com:office:word" xmlns:w="http://schemas.openxmlformats.org/wordprocessingml/2006/main" xmlns:wne="http://schemas.microsoft.com/office/word/2006/wordml">
   <w:sdt>
     <w:sdtPr>
       <w:id w:val="-2088602741"/>
@@ -3948,7 +3482,7 @@
 </file>
 
 <file path=word/footnotes.xml><?xml version="1.0" encoding="utf-8"?>
-<w:footnotes xmlns:wpc="http://schemas.microsoft.com/office/word/2010/wordprocessingCanvas" xmlns:mc="http://schemas.openxmlformats.org/markup-compatibility/2006" xmlns:o="urn:schemas-microsoft-com:office:office" xmlns:r="http://schemas.openxmlformats.org/officeDocument/2006/relationships" xmlns:m="http://schemas.openxmlformats.org/officeDocument/2006/math" xmlns:v="urn:schemas-microsoft-com:vml" xmlns:wp14="http://schemas.microsoft.com/office/word/2010/wordprocessingDrawing" xmlns:wp="http://schemas.openxmlformats.org/drawingml/2006/wordprocessingDrawing" xmlns:w10="urn:schemas-microsoft-com:office:word" xmlns:w="http://schemas.openxmlformats.org/wordprocessingml/2006/main" xmlns:w14="http://schemas.microsoft.com/office/word/2010/wordml" xmlns:wpg="http://schemas.microsoft.com/office/word/2010/wordprocessingGroup" xmlns:wpi="http://schemas.microsoft.com/office/word/2010/wordprocessingInk" xmlns:wne="http://schemas.microsoft.com/office/word/2006/wordml" xmlns:wps="http://schemas.microsoft.com/office/word/2010/wordprocessingShape" mc:Ignorable="w14 wp14">
+<w:footnotes xmlns:ve="http://schemas.openxmlformats.org/markup-compatibility/2006" xmlns:o="urn:schemas-microsoft-com:office:office" xmlns:r="http://schemas.openxmlformats.org/officeDocument/2006/relationships" xmlns:m="http://schemas.openxmlformats.org/officeDocument/2006/math" xmlns:v="urn:schemas-microsoft-com:vml" xmlns:wp="http://schemas.openxmlformats.org/drawingml/2006/wordprocessingDrawing" xmlns:w10="urn:schemas-microsoft-com:office:word" xmlns:w="http://schemas.openxmlformats.org/wordprocessingml/2006/main" xmlns:wne="http://schemas.microsoft.com/office/word/2006/wordml">
   <w:footnote w:type="separator" w:id="-1">
     <w:p>
       <w:pPr>
@@ -3973,7 +3507,7 @@
 </file>
 
 <file path=word/numbering.xml><?xml version="1.0" encoding="utf-8"?>
-<w:numbering xmlns:wpc="http://schemas.microsoft.com/office/word/2010/wordprocessingCanvas" xmlns:mc="http://schemas.openxmlformats.org/markup-compatibility/2006" xmlns:o="urn:schemas-microsoft-com:office:office" xmlns:r="http://schemas.openxmlformats.org/officeDocument/2006/relationships" xmlns:m="http://schemas.openxmlformats.org/officeDocument/2006/math" xmlns:v="urn:schemas-microsoft-com:vml" xmlns:wp14="http://schemas.microsoft.com/office/word/2010/wordprocessingDrawing" xmlns:wp="http://schemas.openxmlformats.org/drawingml/2006/wordprocessingDrawing" xmlns:w10="urn:schemas-microsoft-com:office:word" xmlns:w="http://schemas.openxmlformats.org/wordprocessingml/2006/main" xmlns:w14="http://schemas.microsoft.com/office/word/2010/wordml" xmlns:wpg="http://schemas.microsoft.com/office/word/2010/wordprocessingGroup" xmlns:wpi="http://schemas.microsoft.com/office/word/2010/wordprocessingInk" xmlns:wne="http://schemas.microsoft.com/office/word/2006/wordml" xmlns:wps="http://schemas.microsoft.com/office/word/2010/wordprocessingShape" mc:Ignorable="w14 wp14">
+<w:numbering xmlns:ve="http://schemas.openxmlformats.org/markup-compatibility/2006" xmlns:o="urn:schemas-microsoft-com:office:office" xmlns:r="http://schemas.openxmlformats.org/officeDocument/2006/relationships" xmlns:m="http://schemas.openxmlformats.org/officeDocument/2006/math" xmlns:v="urn:schemas-microsoft-com:vml" xmlns:wp="http://schemas.openxmlformats.org/drawingml/2006/wordprocessingDrawing" xmlns:w10="urn:schemas-microsoft-com:office:word" xmlns:w="http://schemas.openxmlformats.org/wordprocessingml/2006/main" xmlns:wne="http://schemas.microsoft.com/office/word/2006/wordml">
   <w:abstractNum w:abstractNumId="0">
     <w:nsid w:val="1D283DB6"/>
     <w:multiLevelType w:val="multilevel"/>
@@ -4326,7 +3860,7 @@
 </file>
 
 <file path=word/styles.xml><?xml version="1.0" encoding="utf-8"?>
-<w:styles xmlns:mc="http://schemas.openxmlformats.org/markup-compatibility/2006" xmlns:r="http://schemas.openxmlformats.org/officeDocument/2006/relationships" xmlns:w="http://schemas.openxmlformats.org/wordprocessingml/2006/main" xmlns:w14="http://schemas.microsoft.com/office/word/2010/wordml" mc:Ignorable="w14">
+<w:styles xmlns:r="http://schemas.openxmlformats.org/officeDocument/2006/relationships" xmlns:w="http://schemas.openxmlformats.org/wordprocessingml/2006/main">
   <w:docDefaults>
     <w:rPrDefault>
       <w:rPr>
@@ -4545,6 +4079,7 @@
     <w:uiPriority w:val="99"/>
     <w:semiHidden/>
     <w:unhideWhenUsed/>
+    <w:qFormat/>
     <w:tblPr>
       <w:tblInd w:w="0" w:type="dxa"/>
       <w:tblCellMar>
@@ -5567,7 +5102,7 @@
 </file>
 
 <file path=customXml/itemProps1.xml><?xml version="1.0" encoding="utf-8"?>
-<ds:datastoreItem xmlns:ds="http://schemas.openxmlformats.org/officeDocument/2006/customXml" ds:itemID="{D436D5D2-2AC1-4A24-B74E-0B8C88B55B24}">
+<ds:datastoreItem xmlns:ds="http://schemas.openxmlformats.org/officeDocument/2006/customXml" ds:itemID="{888671F1-19CC-4CFE-8E93-C16DD6DE4846}">
   <ds:schemaRefs>
     <ds:schemaRef ds:uri="http://schemas.openxmlformats.org/officeDocument/2006/bibliography"/>
   </ds:schemaRefs>

</xml_diff>